<commit_message>
docs: Update changes report with comprehensive tabular format
Complete summary with 9 tables covering:
- Critical Response Quality Fixes (8 issues)
- High Priority Changes (3 completed, 1 in progress)
- Medium Priority Changes (5 completed)
- Low Priority Changes (4 completed)
- Earlier Critical Fixes (4 issues)
- Files Modified Summary
- New Configuration Parameters
- New API Endpoints
- Statistics

Co-Authored-By: Claude Opus 4.5 <noreply@anthropic.com>
</commit_message>
<xml_diff>
--- a/DigiHub_Chatbot_Changes_Report.docx
+++ b/DigiHub_Chatbot_Changes_Report.docx
@@ -7,7 +7,7 @@
         <w:pStyle w:val="Title"/>
       </w:pPr>
       <w:r>
-        <w:t>DigiHub Chatbot - Comprehensive Changes Report</w:t>
+        <w:t>DigiHub Chatbot - Complete Changes Summary</w:t>
       </w:r>
     </w:p>
     <w:p>
@@ -21,20 +21,1682 @@
         <w:pStyle w:val="Heading1"/>
       </w:pPr>
       <w:r>
-        <w:t>Executive Summary</w:t>
+        <w:t>Critical Response Quality Fixes (8 issues)</w:t>
       </w:r>
     </w:p>
+    <w:tbl>
+      <w:tblPr>
+        <w:tblStyle w:val="TableGrid"/>
+        <w:tblW w:type="auto" w:w="0"/>
+        <w:tblLook w:firstColumn="1" w:firstRow="1" w:lastColumn="0" w:lastRow="0" w:noHBand="0" w:noVBand="1" w:val="04A0"/>
+      </w:tblPr>
+      <w:tblGrid>
+        <w:gridCol w:w="1728"/>
+        <w:gridCol w:w="1728"/>
+        <w:gridCol w:w="1728"/>
+        <w:gridCol w:w="1728"/>
+        <w:gridCol w:w="1728"/>
+      </w:tblGrid>
+      <w:tr>
+        <w:tc>
+          <w:tcPr>
+            <w:tcW w:type="dxa" w:w="1728"/>
+          </w:tcPr>
+          <w:p>
+            <w:r>
+              <w:t>#</w:t>
+            </w:r>
+          </w:p>
+        </w:tc>
+        <w:tc>
+          <w:tcPr>
+            <w:tcW w:type="dxa" w:w="1728"/>
+          </w:tcPr>
+          <w:p>
+            <w:r>
+              <w:t>Issue ID</w:t>
+            </w:r>
+          </w:p>
+        </w:tc>
+        <w:tc>
+          <w:tcPr>
+            <w:tcW w:type="dxa" w:w="1728"/>
+          </w:tcPr>
+          <w:p>
+            <w:r>
+              <w:t>Service</w:t>
+            </w:r>
+          </w:p>
+        </w:tc>
+        <w:tc>
+          <w:tcPr>
+            <w:tcW w:type="dxa" w:w="1728"/>
+          </w:tcPr>
+          <w:p>
+            <w:r>
+              <w:t>File</w:t>
+            </w:r>
+          </w:p>
+        </w:tc>
+        <w:tc>
+          <w:tcPr>
+            <w:tcW w:type="dxa" w:w="1728"/>
+          </w:tcPr>
+          <w:p>
+            <w:r>
+              <w:t>Problem → Fix</w:t>
+            </w:r>
+          </w:p>
+        </w:tc>
+      </w:tr>
+      <w:tr>
+        <w:tc>
+          <w:tcPr>
+            <w:tcW w:type="dxa" w:w="1728"/>
+          </w:tcPr>
+          <w:p>
+            <w:r>
+              <w:t>1</w:t>
+            </w:r>
+          </w:p>
+        </w:tc>
+        <w:tc>
+          <w:tcPr>
+            <w:tcW w:type="dxa" w:w="1728"/>
+          </w:tcPr>
+          <w:p>
+            <w:r>
+              <w:t>digihub-chatbot-gre</w:t>
+            </w:r>
+          </w:p>
+        </w:tc>
+        <w:tc>
+          <w:tcPr>
+            <w:tcW w:type="dxa" w:w="1728"/>
+          </w:tcPr>
+          <w:p>
+            <w:r>
+              <w:t>query-pipeline</w:t>
+            </w:r>
+          </w:p>
+        </w:tc>
+        <w:tc>
+          <w:tcPr>
+            <w:tcW w:type="dxa" w:w="1728"/>
+          </w:tcPr>
+          <w:p>
+            <w:r>
+              <w:t>src/services/retrieval_service.py</w:t>
+            </w:r>
+          </w:p>
+        </w:tc>
+        <w:tc>
+          <w:tcPr>
+            <w:tcW w:type="dxa" w:w="1728"/>
+          </w:tcPr>
+          <w:p>
+            <w:r>
+              <w:t>ORDER BY used content embedding → Changed to questionsEmbedding</w:t>
+            </w:r>
+          </w:p>
+        </w:tc>
+      </w:tr>
+      <w:tr>
+        <w:tc>
+          <w:tcPr>
+            <w:tcW w:type="dxa" w:w="1728"/>
+          </w:tcPr>
+          <w:p>
+            <w:r>
+              <w:t>2</w:t>
+            </w:r>
+          </w:p>
+        </w:tc>
+        <w:tc>
+          <w:tcPr>
+            <w:tcW w:type="dxa" w:w="1728"/>
+          </w:tcPr>
+          <w:p>
+            <w:r>
+              <w:t>digihub-chatbot-eip</w:t>
+            </w:r>
+          </w:p>
+        </w:tc>
+        <w:tc>
+          <w:tcPr>
+            <w:tcW w:type="dxa" w:w="1728"/>
+          </w:tcPr>
+          <w:p>
+            <w:r>
+              <w:t>query-pipeline</w:t>
+            </w:r>
+          </w:p>
+        </w:tc>
+        <w:tc>
+          <w:tcPr>
+            <w:tcW w:type="dxa" w:w="1728"/>
+          </w:tcPr>
+          <w:p>
+            <w:r>
+              <w:t>src/services/retrieval_service.py</w:t>
+            </w:r>
+          </w:p>
+        </w:tc>
+        <w:tc>
+          <w:tcPr>
+            <w:tcW w:type="dxa" w:w="1728"/>
+          </w:tcPr>
+          <w:p>
+            <w:r>
+              <w:t>Legacy chunks scored unfairly high → Added 15% penalty, question_similarity=0.0</w:t>
+            </w:r>
+          </w:p>
+        </w:tc>
+      </w:tr>
+      <w:tr>
+        <w:tc>
+          <w:tcPr>
+            <w:tcW w:type="dxa" w:w="1728"/>
+          </w:tcPr>
+          <w:p>
+            <w:r>
+              <w:t>3</w:t>
+            </w:r>
+          </w:p>
+        </w:tc>
+        <w:tc>
+          <w:tcPr>
+            <w:tcW w:type="dxa" w:w="1728"/>
+          </w:tcPr>
+          <w:p>
+            <w:r>
+              <w:t>digihub-chatbot-syj</w:t>
+            </w:r>
+          </w:p>
+        </w:tc>
+        <w:tc>
+          <w:tcPr>
+            <w:tcW w:type="dxa" w:w="1728"/>
+          </w:tcPr>
+          <w:p>
+            <w:r>
+              <w:t>query-pipeline</w:t>
+            </w:r>
+          </w:p>
+        </w:tc>
+        <w:tc>
+          <w:tcPr>
+            <w:tcW w:type="dxa" w:w="1728"/>
+          </w:tcPr>
+          <w:p>
+            <w:r>
+              <w:t>src/chatbot/response_generator.py</w:t>
+            </w:r>
+          </w:p>
+        </w:tc>
+        <w:tc>
+          <w:tcPr>
+            <w:tcW w:type="dxa" w:w="1728"/>
+          </w:tcPr>
+          <w:p>
+            <w:r>
+              <w:t>Reference resolution skipped on service line change → Always resolve when pronouns detected</w:t>
+            </w:r>
+          </w:p>
+        </w:tc>
+      </w:tr>
+      <w:tr>
+        <w:tc>
+          <w:tcPr>
+            <w:tcW w:type="dxa" w:w="1728"/>
+          </w:tcPr>
+          <w:p>
+            <w:r>
+              <w:t>4</w:t>
+            </w:r>
+          </w:p>
+        </w:tc>
+        <w:tc>
+          <w:tcPr>
+            <w:tcW w:type="dxa" w:w="1728"/>
+          </w:tcPr>
+          <w:p>
+            <w:r>
+              <w:t>digihub-chatbot-dzp</w:t>
+            </w:r>
+          </w:p>
+        </w:tc>
+        <w:tc>
+          <w:tcPr>
+            <w:tcW w:type="dxa" w:w="1728"/>
+          </w:tcPr>
+          <w:p>
+            <w:r>
+              <w:t>query-pipeline</w:t>
+            </w:r>
+          </w:p>
+        </w:tc>
+        <w:tc>
+          <w:tcPr>
+            <w:tcW w:type="dxa" w:w="1728"/>
+          </w:tcPr>
+          <w:p>
+            <w:r>
+              <w:t>src/chatbot/response_generator.py</w:t>
+            </w:r>
+          </w:p>
+        </w:tc>
+        <w:tc>
+          <w:tcPr>
+            <w:tcW w:type="dxa" w:w="1728"/>
+          </w:tcPr>
+          <w:p>
+            <w:r>
+              <w:t>MIN_RELEVANCE_CHUNKS forced irrelevant content → Removed forced minimum</w:t>
+            </w:r>
+          </w:p>
+        </w:tc>
+      </w:tr>
+      <w:tr>
+        <w:tc>
+          <w:tcPr>
+            <w:tcW w:type="dxa" w:w="1728"/>
+          </w:tcPr>
+          <w:p>
+            <w:r>
+              <w:t>5</w:t>
+            </w:r>
+          </w:p>
+        </w:tc>
+        <w:tc>
+          <w:tcPr>
+            <w:tcW w:type="dxa" w:w="1728"/>
+          </w:tcPr>
+          <w:p>
+            <w:r>
+              <w:t>digihub-chatbot-cq5</w:t>
+            </w:r>
+          </w:p>
+        </w:tc>
+        <w:tc>
+          <w:tcPr>
+            <w:tcW w:type="dxa" w:w="1728"/>
+          </w:tcPr>
+          <w:p>
+            <w:r>
+              <w:t>query-pipeline</w:t>
+            </w:r>
+          </w:p>
+        </w:tc>
+        <w:tc>
+          <w:tcPr>
+            <w:tcW w:type="dxa" w:w="1728"/>
+          </w:tcPr>
+          <w:p>
+            <w:r>
+              <w:t>src/chatbot/response_generator.py</w:t>
+            </w:r>
+          </w:p>
+        </w:tc>
+        <w:tc>
+          <w:tcPr>
+            <w:tcW w:type="dxa" w:w="1728"/>
+          </w:tcPr>
+          <w:p>
+            <w:r>
+              <w:t>Conflicting out-of-scope thresholds (0.4 vs 0.6) → Clear signal hierarchy</w:t>
+            </w:r>
+          </w:p>
+        </w:tc>
+      </w:tr>
+      <w:tr>
+        <w:tc>
+          <w:tcPr>
+            <w:tcW w:type="dxa" w:w="1728"/>
+          </w:tcPr>
+          <w:p>
+            <w:r>
+              <w:t>6</w:t>
+            </w:r>
+          </w:p>
+        </w:tc>
+        <w:tc>
+          <w:tcPr>
+            <w:tcW w:type="dxa" w:w="1728"/>
+          </w:tcPr>
+          <w:p>
+            <w:r>
+              <w:t>digihub-chatbot-apv</w:t>
+            </w:r>
+          </w:p>
+        </w:tc>
+        <w:tc>
+          <w:tcPr>
+            <w:tcW w:type="dxa" w:w="1728"/>
+          </w:tcPr>
+          <w:p>
+            <w:r>
+              <w:t>query-pipeline</w:t>
+            </w:r>
+          </w:p>
+        </w:tc>
+        <w:tc>
+          <w:tcPr>
+            <w:tcW w:type="dxa" w:w="1728"/>
+          </w:tcPr>
+          <w:p>
+            <w:r>
+              <w:t>src/chatbot/response_generator.py</w:t>
+            </w:r>
+          </w:p>
+        </w:tc>
+        <w:tc>
+          <w:tcPr>
+            <w:tcW w:type="dxa" w:w="1728"/>
+          </w:tcPr>
+          <w:p>
+            <w:r>
+              <w:t>Keyword detection restricted retrieval → Use ALL authorized service lines</w:t>
+            </w:r>
+          </w:p>
+        </w:tc>
+      </w:tr>
+      <w:tr>
+        <w:tc>
+          <w:tcPr>
+            <w:tcW w:type="dxa" w:w="1728"/>
+          </w:tcPr>
+          <w:p>
+            <w:r>
+              <w:t>7</w:t>
+            </w:r>
+          </w:p>
+        </w:tc>
+        <w:tc>
+          <w:tcPr>
+            <w:tcW w:type="dxa" w:w="1728"/>
+          </w:tcPr>
+          <w:p>
+            <w:r>
+              <w:t>digihub-chatbot-0yz</w:t>
+            </w:r>
+          </w:p>
+        </w:tc>
+        <w:tc>
+          <w:tcPr>
+            <w:tcW w:type="dxa" w:w="1728"/>
+          </w:tcPr>
+          <w:p>
+            <w:r>
+              <w:t>query-pipeline</w:t>
+            </w:r>
+          </w:p>
+        </w:tc>
+        <w:tc>
+          <w:tcPr>
+            <w:tcW w:type="dxa" w:w="1728"/>
+          </w:tcPr>
+          <w:p>
+            <w:r>
+              <w:t>src/chatbot/response_generator.py</w:t>
+            </w:r>
+          </w:p>
+        </w:tc>
+        <w:tc>
+          <w:tcPr>
+            <w:tcW w:type="dxa" w:w="1728"/>
+          </w:tcPr>
+          <w:p>
+            <w:r>
+              <w:t>Previous session overrode authorization → Removed contextual restriction</w:t>
+            </w:r>
+          </w:p>
+        </w:tc>
+      </w:tr>
+      <w:tr>
+        <w:tc>
+          <w:tcPr>
+            <w:tcW w:type="dxa" w:w="1728"/>
+          </w:tcPr>
+          <w:p>
+            <w:r>
+              <w:t>8</w:t>
+            </w:r>
+          </w:p>
+        </w:tc>
+        <w:tc>
+          <w:tcPr>
+            <w:tcW w:type="dxa" w:w="1728"/>
+          </w:tcPr>
+          <w:p>
+            <w:r>
+              <w:t>digihub-chatbot-ehd</w:t>
+            </w:r>
+          </w:p>
+        </w:tc>
+        <w:tc>
+          <w:tcPr>
+            <w:tcW w:type="dxa" w:w="1728"/>
+          </w:tcPr>
+          <w:p>
+            <w:r>
+              <w:t>query-pipeline</w:t>
+            </w:r>
+          </w:p>
+        </w:tc>
+        <w:tc>
+          <w:tcPr>
+            <w:tcW w:type="dxa" w:w="1728"/>
+          </w:tcPr>
+          <w:p>
+            <w:r>
+              <w:t>src/enums/prompt_template.py</w:t>
+            </w:r>
+          </w:p>
+        </w:tc>
+        <w:tc>
+          <w:tcPr>
+            <w:tcW w:type="dxa" w:w="1728"/>
+          </w:tcPr>
+          <w:p>
+            <w:r>
+              <w:t>Contradictory prompt instructions → Simplified to single clear rule</w:t>
+            </w:r>
+          </w:p>
+        </w:tc>
+      </w:tr>
+    </w:tbl>
+    <w:p/>
     <w:p>
+      <w:pPr>
+        <w:pStyle w:val="Heading1"/>
+      </w:pPr>
       <w:r>
-        <w:t>This document provides a comprehensive list of all changes made to the DigiHub Chatbot microservices (query-pipeline and data-pipeline) to improve response quality, retrieval accuracy, and system maintainability.</w:t>
+        <w:t>High Priority Changes (3 completed, 1 in progress)</w:t>
       </w:r>
     </w:p>
+    <w:tbl>
+      <w:tblPr>
+        <w:tblStyle w:val="TableGrid"/>
+        <w:tblW w:type="auto" w:w="0"/>
+        <w:tblLook w:firstColumn="1" w:firstRow="1" w:lastColumn="0" w:lastRow="0" w:noHBand="0" w:noVBand="1" w:val="04A0"/>
+      </w:tblPr>
+      <w:tblGrid>
+        <w:gridCol w:w="1728"/>
+        <w:gridCol w:w="1728"/>
+        <w:gridCol w:w="1728"/>
+        <w:gridCol w:w="1728"/>
+        <w:gridCol w:w="1728"/>
+      </w:tblGrid>
+      <w:tr>
+        <w:tc>
+          <w:tcPr>
+            <w:tcW w:type="dxa" w:w="1728"/>
+          </w:tcPr>
+          <w:p>
+            <w:r>
+              <w:t>#</w:t>
+            </w:r>
+          </w:p>
+        </w:tc>
+        <w:tc>
+          <w:tcPr>
+            <w:tcW w:type="dxa" w:w="1728"/>
+          </w:tcPr>
+          <w:p>
+            <w:r>
+              <w:t>Issue ID</w:t>
+            </w:r>
+          </w:p>
+        </w:tc>
+        <w:tc>
+          <w:tcPr>
+            <w:tcW w:type="dxa" w:w="1728"/>
+          </w:tcPr>
+          <w:p>
+            <w:r>
+              <w:t>Service</w:t>
+            </w:r>
+          </w:p>
+        </w:tc>
+        <w:tc>
+          <w:tcPr>
+            <w:tcW w:type="dxa" w:w="1728"/>
+          </w:tcPr>
+          <w:p>
+            <w:r>
+              <w:t>File</w:t>
+            </w:r>
+          </w:p>
+        </w:tc>
+        <w:tc>
+          <w:tcPr>
+            <w:tcW w:type="dxa" w:w="1728"/>
+          </w:tcPr>
+          <w:p>
+            <w:r>
+              <w:t>Change</w:t>
+            </w:r>
+          </w:p>
+        </w:tc>
+      </w:tr>
+      <w:tr>
+        <w:tc>
+          <w:tcPr>
+            <w:tcW w:type="dxa" w:w="1728"/>
+          </w:tcPr>
+          <w:p>
+            <w:r>
+              <w:t>1</w:t>
+            </w:r>
+          </w:p>
+        </w:tc>
+        <w:tc>
+          <w:tcPr>
+            <w:tcW w:type="dxa" w:w="1728"/>
+          </w:tcPr>
+          <w:p>
+            <w:r>
+              <w:t>digihub-chatbot-7z2</w:t>
+            </w:r>
+          </w:p>
+        </w:tc>
+        <w:tc>
+          <w:tcPr>
+            <w:tcW w:type="dxa" w:w="1728"/>
+          </w:tcPr>
+          <w:p>
+            <w:r>
+              <w:t>query-pipeline</w:t>
+            </w:r>
+          </w:p>
+        </w:tc>
+        <w:tc>
+          <w:tcPr>
+            <w:tcW w:type="dxa" w:w="1728"/>
+          </w:tcPr>
+          <w:p>
+            <w:r>
+              <w:t>src/utils/config.py</w:t>
+            </w:r>
+          </w:p>
+        </w:tc>
+        <w:tc>
+          <w:tcPr>
+            <w:tcW w:type="dxa" w:w="1728"/>
+          </w:tcPr>
+          <w:p>
+            <w:r>
+              <w:t>Session context window: 1 → 5 messages</w:t>
+            </w:r>
+          </w:p>
+        </w:tc>
+      </w:tr>
+      <w:tr>
+        <w:tc>
+          <w:tcPr>
+            <w:tcW w:type="dxa" w:w="1728"/>
+          </w:tcPr>
+          <w:p>
+            <w:r>
+              <w:t>2</w:t>
+            </w:r>
+          </w:p>
+        </w:tc>
+        <w:tc>
+          <w:tcPr>
+            <w:tcW w:type="dxa" w:w="1728"/>
+          </w:tcPr>
+          <w:p>
+            <w:r>
+              <w:t>digihub-chatbot-boj</w:t>
+            </w:r>
+          </w:p>
+        </w:tc>
+        <w:tc>
+          <w:tcPr>
+            <w:tcW w:type="dxa" w:w="1728"/>
+          </w:tcPr>
+          <w:p>
+            <w:r>
+              <w:t>query-pipeline</w:t>
+            </w:r>
+          </w:p>
+        </w:tc>
+        <w:tc>
+          <w:tcPr>
+            <w:tcW w:type="dxa" w:w="1728"/>
+          </w:tcPr>
+          <w:p>
+            <w:r>
+              <w:t>src/chatbot/response_generator.py</w:t>
+            </w:r>
+          </w:p>
+        </w:tc>
+        <w:tc>
+          <w:tcPr>
+            <w:tcW w:type="dxa" w:w="1728"/>
+          </w:tcPr>
+          <w:p>
+            <w:r>
+              <w:t>Proper context formatting for LLM</w:t>
+            </w:r>
+          </w:p>
+        </w:tc>
+      </w:tr>
+      <w:tr>
+        <w:tc>
+          <w:tcPr>
+            <w:tcW w:type="dxa" w:w="1728"/>
+          </w:tcPr>
+          <w:p>
+            <w:r>
+              <w:t>3</w:t>
+            </w:r>
+          </w:p>
+        </w:tc>
+        <w:tc>
+          <w:tcPr>
+            <w:tcW w:type="dxa" w:w="1728"/>
+          </w:tcPr>
+          <w:p>
+            <w:r>
+              <w:t>digihub-chatbot-6jf</w:t>
+            </w:r>
+          </w:p>
+        </w:tc>
+        <w:tc>
+          <w:tcPr>
+            <w:tcW w:type="dxa" w:w="1728"/>
+          </w:tcPr>
+          <w:p>
+            <w:r>
+              <w:t>query-pipeline</w:t>
+            </w:r>
+          </w:p>
+        </w:tc>
+        <w:tc>
+          <w:tcPr>
+            <w:tcW w:type="dxa" w:w="1728"/>
+          </w:tcPr>
+          <w:p>
+            <w:r>
+              <w:t>src/chatbot/response_generator.py</w:t>
+            </w:r>
+          </w:p>
+        </w:tc>
+        <w:tc>
+          <w:tcPr>
+            <w:tcW w:type="dxa" w:w="1728"/>
+          </w:tcPr>
+          <w:p>
+            <w:r>
+              <w:t>LLM-based relevance filtering</w:t>
+            </w:r>
+          </w:p>
+        </w:tc>
+      </w:tr>
+      <w:tr>
+        <w:tc>
+          <w:tcPr>
+            <w:tcW w:type="dxa" w:w="1728"/>
+          </w:tcPr>
+          <w:p>
+            <w:r>
+              <w:t>4</w:t>
+            </w:r>
+          </w:p>
+        </w:tc>
+        <w:tc>
+          <w:tcPr>
+            <w:tcW w:type="dxa" w:w="1728"/>
+          </w:tcPr>
+          <w:p>
+            <w:r>
+              <w:t>digihub-chatbot-srv</w:t>
+            </w:r>
+          </w:p>
+        </w:tc>
+        <w:tc>
+          <w:tcPr>
+            <w:tcW w:type="dxa" w:w="1728"/>
+          </w:tcPr>
+          <w:p>
+            <w:r>
+              <w:t>query-pipeline</w:t>
+            </w:r>
+          </w:p>
+        </w:tc>
+        <w:tc>
+          <w:tcPr>
+            <w:tcW w:type="dxa" w:w="1728"/>
+          </w:tcPr>
+          <w:p>
+            <w:r>
+              <w:t>src/enums/prompt_template.py</w:t>
+            </w:r>
+          </w:p>
+        </w:tc>
+        <w:tc>
+          <w:tcPr>
+            <w:tcW w:type="dxa" w:w="1728"/>
+          </w:tcPr>
+          <w:p>
+            <w:r>
+              <w:t>IN PROGRESS: Split monolithic prompt</w:t>
+            </w:r>
+          </w:p>
+        </w:tc>
+      </w:tr>
+    </w:tbl>
+    <w:p/>
     <w:p>
       <w:pPr>
-        <w:pStyle w:val="Heading2"/>
+        <w:pStyle w:val="Heading1"/>
       </w:pPr>
       <w:r>
-        <w:t>Task Completion Summary</w:t>
+        <w:t>Medium Priority Changes (5 completed)</w:t>
+      </w:r>
+    </w:p>
+    <w:tbl>
+      <w:tblPr>
+        <w:tblStyle w:val="TableGrid"/>
+        <w:tblW w:type="auto" w:w="0"/>
+        <w:tblLook w:firstColumn="1" w:firstRow="1" w:lastColumn="0" w:lastRow="0" w:noHBand="0" w:noVBand="1" w:val="04A0"/>
+      </w:tblPr>
+      <w:tblGrid>
+        <w:gridCol w:w="1728"/>
+        <w:gridCol w:w="1728"/>
+        <w:gridCol w:w="1728"/>
+        <w:gridCol w:w="1728"/>
+        <w:gridCol w:w="1728"/>
+      </w:tblGrid>
+      <w:tr>
+        <w:tc>
+          <w:tcPr>
+            <w:tcW w:type="dxa" w:w="1728"/>
+          </w:tcPr>
+          <w:p>
+            <w:r>
+              <w:t>#</w:t>
+            </w:r>
+          </w:p>
+        </w:tc>
+        <w:tc>
+          <w:tcPr>
+            <w:tcW w:type="dxa" w:w="1728"/>
+          </w:tcPr>
+          <w:p>
+            <w:r>
+              <w:t>Issue ID</w:t>
+            </w:r>
+          </w:p>
+        </w:tc>
+        <w:tc>
+          <w:tcPr>
+            <w:tcW w:type="dxa" w:w="1728"/>
+          </w:tcPr>
+          <w:p>
+            <w:r>
+              <w:t>Service</w:t>
+            </w:r>
+          </w:p>
+        </w:tc>
+        <w:tc>
+          <w:tcPr>
+            <w:tcW w:type="dxa" w:w="1728"/>
+          </w:tcPr>
+          <w:p>
+            <w:r>
+              <w:t>File(s)</w:t>
+            </w:r>
+          </w:p>
+        </w:tc>
+        <w:tc>
+          <w:tcPr>
+            <w:tcW w:type="dxa" w:w="1728"/>
+          </w:tcPr>
+          <w:p>
+            <w:r>
+              <w:t>Change</w:t>
+            </w:r>
+          </w:p>
+        </w:tc>
+      </w:tr>
+      <w:tr>
+        <w:tc>
+          <w:tcPr>
+            <w:tcW w:type="dxa" w:w="1728"/>
+          </w:tcPr>
+          <w:p>
+            <w:r>
+              <w:t>1</w:t>
+            </w:r>
+          </w:p>
+        </w:tc>
+        <w:tc>
+          <w:tcPr>
+            <w:tcW w:type="dxa" w:w="1728"/>
+          </w:tcPr>
+          <w:p>
+            <w:r>
+              <w:t>digihub-chatbot-0yh</w:t>
+            </w:r>
+          </w:p>
+        </w:tc>
+        <w:tc>
+          <w:tcPr>
+            <w:tcW w:type="dxa" w:w="1728"/>
+          </w:tcPr>
+          <w:p>
+            <w:r>
+              <w:t>data-pipeline</w:t>
+            </w:r>
+          </w:p>
+        </w:tc>
+        <w:tc>
+          <w:tcPr>
+            <w:tcW w:type="dxa" w:w="1728"/>
+          </w:tcPr>
+          <w:p>
+            <w:r>
+              <w:t>src/enums/chunking_params.py, src/utils/config.py</w:t>
+            </w:r>
+          </w:p>
+        </w:tc>
+        <w:tc>
+          <w:tcPr>
+            <w:tcW w:type="dxa" w:w="1728"/>
+          </w:tcPr>
+          <w:p>
+            <w:r>
+              <w:t>chunk_size: 1000→1500, overlap: 100→150</w:t>
+            </w:r>
+          </w:p>
+        </w:tc>
+      </w:tr>
+      <w:tr>
+        <w:tc>
+          <w:tcPr>
+            <w:tcW w:type="dxa" w:w="1728"/>
+          </w:tcPr>
+          <w:p>
+            <w:r>
+              <w:t>2</w:t>
+            </w:r>
+          </w:p>
+        </w:tc>
+        <w:tc>
+          <w:tcPr>
+            <w:tcW w:type="dxa" w:w="1728"/>
+          </w:tcPr>
+          <w:p>
+            <w:r>
+              <w:t>digihub-chatbot-xkz</w:t>
+            </w:r>
+          </w:p>
+        </w:tc>
+        <w:tc>
+          <w:tcPr>
+            <w:tcW w:type="dxa" w:w="1728"/>
+          </w:tcPr>
+          <w:p>
+            <w:r>
+              <w:t>query-pipeline</w:t>
+            </w:r>
+          </w:p>
+        </w:tc>
+        <w:tc>
+          <w:tcPr>
+            <w:tcW w:type="dxa" w:w="1728"/>
+          </w:tcPr>
+          <w:p>
+            <w:r>
+              <w:t>src/utils/config.py, src/services/retrieval_service.py</w:t>
+            </w:r>
+          </w:p>
+        </w:tc>
+        <w:tc>
+          <w:tcPr>
+            <w:tcW w:type="dxa" w:w="1728"/>
+          </w:tcPr>
+          <w:p>
+            <w:r>
+              <w:t>MIN_SIMILARITY_THRESHOLD=0.35</w:t>
+            </w:r>
+          </w:p>
+        </w:tc>
+      </w:tr>
+      <w:tr>
+        <w:tc>
+          <w:tcPr>
+            <w:tcW w:type="dxa" w:w="1728"/>
+          </w:tcPr>
+          <w:p>
+            <w:r>
+              <w:t>3</w:t>
+            </w:r>
+          </w:p>
+        </w:tc>
+        <w:tc>
+          <w:tcPr>
+            <w:tcW w:type="dxa" w:w="1728"/>
+          </w:tcPr>
+          <w:p>
+            <w:r>
+              <w:t>digihub-chatbot-aut</w:t>
+            </w:r>
+          </w:p>
+        </w:tc>
+        <w:tc>
+          <w:tcPr>
+            <w:tcW w:type="dxa" w:w="1728"/>
+          </w:tcPr>
+          <w:p>
+            <w:r>
+              <w:t>query-pipeline</w:t>
+            </w:r>
+          </w:p>
+        </w:tc>
+        <w:tc>
+          <w:tcPr>
+            <w:tcW w:type="dxa" w:w="1728"/>
+          </w:tcPr>
+          <w:p>
+            <w:r>
+              <w:t>src/utils/config.py, src/services/retrieval_service.py</w:t>
+            </w:r>
+          </w:p>
+        </w:tc>
+        <w:tc>
+          <w:tcPr>
+            <w:tcW w:type="dxa" w:w="1728"/>
+          </w:tcPr>
+          <w:p>
+            <w:r>
+              <w:t>Metadata filtering (contentType, year)</w:t>
+            </w:r>
+          </w:p>
+        </w:tc>
+      </w:tr>
+      <w:tr>
+        <w:tc>
+          <w:tcPr>
+            <w:tcW w:type="dxa" w:w="1728"/>
+          </w:tcPr>
+          <w:p>
+            <w:r>
+              <w:t>4</w:t>
+            </w:r>
+          </w:p>
+        </w:tc>
+        <w:tc>
+          <w:tcPr>
+            <w:tcW w:type="dxa" w:w="1728"/>
+          </w:tcPr>
+          <w:p>
+            <w:r>
+              <w:t>digihub-chatbot-sr0</w:t>
+            </w:r>
+          </w:p>
+        </w:tc>
+        <w:tc>
+          <w:tcPr>
+            <w:tcW w:type="dxa" w:w="1728"/>
+          </w:tcPr>
+          <w:p>
+            <w:r>
+              <w:t>query-pipeline</w:t>
+            </w:r>
+          </w:p>
+        </w:tc>
+        <w:tc>
+          <w:tcPr>
+            <w:tcW w:type="dxa" w:w="1728"/>
+          </w:tcPr>
+          <w:p>
+            <w:r>
+              <w:t>src/utils/config.py, src/enums/prompt_template.py, src/chatbot/response_generator.py</w:t>
+            </w:r>
+          </w:p>
+        </w:tc>
+        <w:tc>
+          <w:tcPr>
+            <w:tcW w:type="dxa" w:w="1728"/>
+          </w:tcPr>
+          <w:p>
+            <w:r>
+              <w:t>is_out_of_scope boolean in schema</w:t>
+            </w:r>
+          </w:p>
+        </w:tc>
+      </w:tr>
+      <w:tr>
+        <w:tc>
+          <w:tcPr>
+            <w:tcW w:type="dxa" w:w="1728"/>
+          </w:tcPr>
+          <w:p>
+            <w:r>
+              <w:t>5</w:t>
+            </w:r>
+          </w:p>
+        </w:tc>
+        <w:tc>
+          <w:tcPr>
+            <w:tcW w:type="dxa" w:w="1728"/>
+          </w:tcPr>
+          <w:p>
+            <w:r>
+              <w:t>digihub-chatbot-dww</w:t>
+            </w:r>
+          </w:p>
+        </w:tc>
+        <w:tc>
+          <w:tcPr>
+            <w:tcW w:type="dxa" w:w="1728"/>
+          </w:tcPr>
+          <w:p>
+            <w:r>
+              <w:t>data-pipeline</w:t>
+            </w:r>
+          </w:p>
+        </w:tc>
+        <w:tc>
+          <w:tcPr>
+            <w:tcW w:type="dxa" w:w="1728"/>
+          </w:tcPr>
+          <w:p>
+            <w:r>
+              <w:t>src/services/question_generator_service.py, src/service/dataprocessor.py</w:t>
+            </w:r>
+          </w:p>
+        </w:tc>
+        <w:tc>
+          <w:tcPr>
+            <w:tcW w:type="dxa" w:w="1728"/>
+          </w:tcPr>
+          <w:p>
+            <w:r>
+              <w:t>Chunk quality validation (duplicates, token count)</w:t>
+            </w:r>
+          </w:p>
+        </w:tc>
+      </w:tr>
+    </w:tbl>
+    <w:p/>
+    <w:p>
+      <w:pPr>
+        <w:pStyle w:val="Heading1"/>
+      </w:pPr>
+      <w:r>
+        <w:t>Low Priority Changes (4 completed)</w:t>
+      </w:r>
+    </w:p>
+    <w:tbl>
+      <w:tblPr>
+        <w:tblStyle w:val="TableGrid"/>
+        <w:tblW w:type="auto" w:w="0"/>
+        <w:tblLook w:firstColumn="1" w:firstRow="1" w:lastColumn="0" w:lastRow="0" w:noHBand="0" w:noVBand="1" w:val="04A0"/>
+      </w:tblPr>
+      <w:tblGrid>
+        <w:gridCol w:w="1728"/>
+        <w:gridCol w:w="1728"/>
+        <w:gridCol w:w="1728"/>
+        <w:gridCol w:w="1728"/>
+        <w:gridCol w:w="1728"/>
+      </w:tblGrid>
+      <w:tr>
+        <w:tc>
+          <w:tcPr>
+            <w:tcW w:type="dxa" w:w="1728"/>
+          </w:tcPr>
+          <w:p>
+            <w:r>
+              <w:t>#</w:t>
+            </w:r>
+          </w:p>
+        </w:tc>
+        <w:tc>
+          <w:tcPr>
+            <w:tcW w:type="dxa" w:w="1728"/>
+          </w:tcPr>
+          <w:p>
+            <w:r>
+              <w:t>Issue ID</w:t>
+            </w:r>
+          </w:p>
+        </w:tc>
+        <w:tc>
+          <w:tcPr>
+            <w:tcW w:type="dxa" w:w="1728"/>
+          </w:tcPr>
+          <w:p>
+            <w:r>
+              <w:t>Service</w:t>
+            </w:r>
+          </w:p>
+        </w:tc>
+        <w:tc>
+          <w:tcPr>
+            <w:tcW w:type="dxa" w:w="1728"/>
+          </w:tcPr>
+          <w:p>
+            <w:r>
+              <w:t>File</w:t>
+            </w:r>
+          </w:p>
+        </w:tc>
+        <w:tc>
+          <w:tcPr>
+            <w:tcW w:type="dxa" w:w="1728"/>
+          </w:tcPr>
+          <w:p>
+            <w:r>
+              <w:t>Change</w:t>
+            </w:r>
+          </w:p>
+        </w:tc>
+      </w:tr>
+      <w:tr>
+        <w:tc>
+          <w:tcPr>
+            <w:tcW w:type="dxa" w:w="1728"/>
+          </w:tcPr>
+          <w:p>
+            <w:r>
+              <w:t>1</w:t>
+            </w:r>
+          </w:p>
+        </w:tc>
+        <w:tc>
+          <w:tcPr>
+            <w:tcW w:type="dxa" w:w="1728"/>
+          </w:tcPr>
+          <w:p>
+            <w:r>
+              <w:t>digihub-chatbot-btu</w:t>
+            </w:r>
+          </w:p>
+        </w:tc>
+        <w:tc>
+          <w:tcPr>
+            <w:tcW w:type="dxa" w:w="1728"/>
+          </w:tcPr>
+          <w:p>
+            <w:r>
+              <w:t>query-pipeline</w:t>
+            </w:r>
+          </w:p>
+        </w:tc>
+        <w:tc>
+          <w:tcPr>
+            <w:tcW w:type="dxa" w:w="1728"/>
+          </w:tcPr>
+          <w:p>
+            <w:r>
+              <w:t>src/enums/prompt_template.py</w:t>
+            </w:r>
+          </w:p>
+        </w:tc>
+        <w:tc>
+          <w:tcPr>
+            <w:tcW w:type="dxa" w:w="1728"/>
+          </w:tcPr>
+          <w:p>
+            <w:r>
+              <w:t>Removed duplicate "translation" key</w:t>
+            </w:r>
+          </w:p>
+        </w:tc>
+      </w:tr>
+      <w:tr>
+        <w:tc>
+          <w:tcPr>
+            <w:tcW w:type="dxa" w:w="1728"/>
+          </w:tcPr>
+          <w:p>
+            <w:r>
+              <w:t>2</w:t>
+            </w:r>
+          </w:p>
+        </w:tc>
+        <w:tc>
+          <w:tcPr>
+            <w:tcW w:type="dxa" w:w="1728"/>
+          </w:tcPr>
+          <w:p>
+            <w:r>
+              <w:t>digihub-chatbot-5ho</w:t>
+            </w:r>
+          </w:p>
+        </w:tc>
+        <w:tc>
+          <w:tcPr>
+            <w:tcW w:type="dxa" w:w="1728"/>
+          </w:tcPr>
+          <w:p>
+            <w:r>
+              <w:t>data-pipeline</w:t>
+            </w:r>
+          </w:p>
+        </w:tc>
+        <w:tc>
+          <w:tcPr>
+            <w:tcW w:type="dxa" w:w="1728"/>
+          </w:tcPr>
+          <w:p>
+            <w:r>
+              <w:t>src/service/dataprocessor.py</w:t>
+            </w:r>
+          </w:p>
+        </w:tc>
+        <w:tc>
+          <w:tcPr>
+            <w:tcW w:type="dxa" w:w="1728"/>
+          </w:tcPr>
+          <w:p>
+            <w:r>
+              <w:t>Image path: backslash → forward slash</w:t>
+            </w:r>
+          </w:p>
+        </w:tc>
+      </w:tr>
+      <w:tr>
+        <w:tc>
+          <w:tcPr>
+            <w:tcW w:type="dxa" w:w="1728"/>
+          </w:tcPr>
+          <w:p>
+            <w:r>
+              <w:t>3</w:t>
+            </w:r>
+          </w:p>
+        </w:tc>
+        <w:tc>
+          <w:tcPr>
+            <w:tcW w:type="dxa" w:w="1728"/>
+          </w:tcPr>
+          <w:p>
+            <w:r>
+              <w:t>digihub-chatbot-f1v</w:t>
+            </w:r>
+          </w:p>
+        </w:tc>
+        <w:tc>
+          <w:tcPr>
+            <w:tcW w:type="dxa" w:w="1728"/>
+          </w:tcPr>
+          <w:p>
+            <w:r>
+              <w:t>query-pipeline</w:t>
+            </w:r>
+          </w:p>
+        </w:tc>
+        <w:tc>
+          <w:tcPr>
+            <w:tcW w:type="dxa" w:w="1728"/>
+          </w:tcPr>
+          <w:p>
+            <w:r>
+              <w:t>src/chatbot/response_generator.py</w:t>
+            </w:r>
+          </w:p>
+        </w:tc>
+        <w:tc>
+          <w:tcPr>
+            <w:tcW w:type="dxa" w:w="1728"/>
+          </w:tcPr>
+          <w:p>
+            <w:r>
+              <w:t>Citation processing return pattern</w:t>
+            </w:r>
+          </w:p>
+        </w:tc>
+      </w:tr>
+      <w:tr>
+        <w:tc>
+          <w:tcPr>
+            <w:tcW w:type="dxa" w:w="1728"/>
+          </w:tcPr>
+          <w:p>
+            <w:r>
+              <w:t>4</w:t>
+            </w:r>
+          </w:p>
+        </w:tc>
+        <w:tc>
+          <w:tcPr>
+            <w:tcW w:type="dxa" w:w="1728"/>
+          </w:tcPr>
+          <w:p>
+            <w:r>
+              <w:t>digihub-chatbot-whj</w:t>
+            </w:r>
+          </w:p>
+        </w:tc>
+        <w:tc>
+          <w:tcPr>
+            <w:tcW w:type="dxa" w:w="1728"/>
+          </w:tcPr>
+          <w:p>
+            <w:r>
+              <w:t>query-pipeline</w:t>
+            </w:r>
+          </w:p>
+        </w:tc>
+        <w:tc>
+          <w:tcPr>
+            <w:tcW w:type="dxa" w:w="1728"/>
+          </w:tcPr>
+          <w:p>
+            <w:r>
+              <w:t>src/utils/metrics.py (NEW), src/app.py, src/services/retrieval_service.py</w:t>
+            </w:r>
+          </w:p>
+        </w:tc>
+        <w:tc>
+          <w:tcPr>
+            <w:tcW w:type="dxa" w:w="1728"/>
+          </w:tcPr>
+          <w:p>
+            <w:r>
+              <w:t>Logging &amp; monitoring utilities</w:t>
+            </w:r>
+          </w:p>
+        </w:tc>
+      </w:tr>
+    </w:tbl>
+    <w:p/>
+    <w:p>
+      <w:pPr>
+        <w:pStyle w:val="Heading1"/>
+      </w:pPr>
+      <w:r>
+        <w:t>Earlier Critical Fixes (from initial work)</w:t>
+      </w:r>
+    </w:p>
+    <w:tbl>
+      <w:tblPr>
+        <w:tblStyle w:val="TableGrid"/>
+        <w:tblW w:type="auto" w:w="0"/>
+        <w:tblLook w:firstColumn="1" w:firstRow="1" w:lastColumn="0" w:lastRow="0" w:noHBand="0" w:noVBand="1" w:val="04A0"/>
+      </w:tblPr>
+      <w:tblGrid>
+        <w:gridCol w:w="1728"/>
+        <w:gridCol w:w="1728"/>
+        <w:gridCol w:w="1728"/>
+        <w:gridCol w:w="1728"/>
+        <w:gridCol w:w="1728"/>
+      </w:tblGrid>
+      <w:tr>
+        <w:tc>
+          <w:tcPr>
+            <w:tcW w:type="dxa" w:w="1728"/>
+          </w:tcPr>
+          <w:p>
+            <w:r>
+              <w:t>#</w:t>
+            </w:r>
+          </w:p>
+        </w:tc>
+        <w:tc>
+          <w:tcPr>
+            <w:tcW w:type="dxa" w:w="1728"/>
+          </w:tcPr>
+          <w:p>
+            <w:r>
+              <w:t>Issue ID</w:t>
+            </w:r>
+          </w:p>
+        </w:tc>
+        <w:tc>
+          <w:tcPr>
+            <w:tcW w:type="dxa" w:w="1728"/>
+          </w:tcPr>
+          <w:p>
+            <w:r>
+              <w:t>Service</w:t>
+            </w:r>
+          </w:p>
+        </w:tc>
+        <w:tc>
+          <w:tcPr>
+            <w:tcW w:type="dxa" w:w="1728"/>
+          </w:tcPr>
+          <w:p>
+            <w:r>
+              <w:t>File(s)</w:t>
+            </w:r>
+          </w:p>
+        </w:tc>
+        <w:tc>
+          <w:tcPr>
+            <w:tcW w:type="dxa" w:w="1728"/>
+          </w:tcPr>
+          <w:p>
+            <w:r>
+              <w:t>Change</w:t>
+            </w:r>
+          </w:p>
+        </w:tc>
+      </w:tr>
+      <w:tr>
+        <w:tc>
+          <w:tcPr>
+            <w:tcW w:type="dxa" w:w="1728"/>
+          </w:tcPr>
+          <w:p>
+            <w:r>
+              <w:t>1</w:t>
+            </w:r>
+          </w:p>
+        </w:tc>
+        <w:tc>
+          <w:tcPr>
+            <w:tcW w:type="dxa" w:w="1728"/>
+          </w:tcPr>
+          <w:p>
+            <w:r>
+              <w:t>digihub-chatbot-aqk</w:t>
+            </w:r>
+          </w:p>
+        </w:tc>
+        <w:tc>
+          <w:tcPr>
+            <w:tcW w:type="dxa" w:w="1728"/>
+          </w:tcPr>
+          <w:p>
+            <w:r>
+              <w:t>data-pipeline</w:t>
+            </w:r>
+          </w:p>
+        </w:tc>
+        <w:tc>
+          <w:tcPr>
+            <w:tcW w:type="dxa" w:w="1728"/>
+          </w:tcPr>
+          <w:p>
+            <w:r>
+              <w:t>src/services/question_generator_service.py, src/service/dataprocessor.py</w:t>
+            </w:r>
+          </w:p>
+        </w:tc>
+        <w:tc>
+          <w:tcPr>
+            <w:tcW w:type="dxa" w:w="1728"/>
+          </w:tcPr>
+          <w:p>
+            <w:r>
+              <w:t>Added questionsEmbedding field</w:t>
+            </w:r>
+          </w:p>
+        </w:tc>
+      </w:tr>
+      <w:tr>
+        <w:tc>
+          <w:tcPr>
+            <w:tcW w:type="dxa" w:w="1728"/>
+          </w:tcPr>
+          <w:p>
+            <w:r>
+              <w:t>2</w:t>
+            </w:r>
+          </w:p>
+        </w:tc>
+        <w:tc>
+          <w:tcPr>
+            <w:tcW w:type="dxa" w:w="1728"/>
+          </w:tcPr>
+          <w:p>
+            <w:r>
+              <w:t>digihub-chatbot-111</w:t>
+            </w:r>
+          </w:p>
+        </w:tc>
+        <w:tc>
+          <w:tcPr>
+            <w:tcW w:type="dxa" w:w="1728"/>
+          </w:tcPr>
+          <w:p>
+            <w:r>
+              <w:t>data-pipeline</w:t>
+            </w:r>
+          </w:p>
+        </w:tc>
+        <w:tc>
+          <w:tcPr>
+            <w:tcW w:type="dxa" w:w="1728"/>
+          </w:tcPr>
+          <w:p>
+            <w:r>
+              <w:t>src/service/dataprocessor.py</w:t>
+            </w:r>
+          </w:p>
+        </w:tc>
+        <w:tc>
+          <w:tcPr>
+            <w:tcW w:type="dxa" w:w="1728"/>
+          </w:tcPr>
+          <w:p>
+            <w:r>
+              <w:t>Added validChunk field</w:t>
+            </w:r>
+          </w:p>
+        </w:tc>
+      </w:tr>
+      <w:tr>
+        <w:tc>
+          <w:tcPr>
+            <w:tcW w:type="dxa" w:w="1728"/>
+          </w:tcPr>
+          <w:p>
+            <w:r>
+              <w:t>3</w:t>
+            </w:r>
+          </w:p>
+        </w:tc>
+        <w:tc>
+          <w:tcPr>
+            <w:tcW w:type="dxa" w:w="1728"/>
+          </w:tcPr>
+          <w:p>
+            <w:r>
+              <w:t>digihub-chatbot-uq3</w:t>
+            </w:r>
+          </w:p>
+        </w:tc>
+        <w:tc>
+          <w:tcPr>
+            <w:tcW w:type="dxa" w:w="1728"/>
+          </w:tcPr>
+          <w:p>
+            <w:r>
+              <w:t>query-pipeline</w:t>
+            </w:r>
+          </w:p>
+        </w:tc>
+        <w:tc>
+          <w:tcPr>
+            <w:tcW w:type="dxa" w:w="1728"/>
+          </w:tcPr>
+          <w:p>
+            <w:r>
+              <w:t>src/services/retrieval_service.py</w:t>
+            </w:r>
+          </w:p>
+        </w:tc>
+        <w:tc>
+          <w:tcPr>
+            <w:tcW w:type="dxa" w:w="1728"/>
+          </w:tcPr>
+          <w:p>
+            <w:r>
+              <w:t>Enabled hybrid re-ranking (70% question, 30% content)</w:t>
+            </w:r>
+          </w:p>
+        </w:tc>
+      </w:tr>
+      <w:tr>
+        <w:tc>
+          <w:tcPr>
+            <w:tcW w:type="dxa" w:w="1728"/>
+          </w:tcPr>
+          <w:p>
+            <w:r>
+              <w:t>4</w:t>
+            </w:r>
+          </w:p>
+        </w:tc>
+        <w:tc>
+          <w:tcPr>
+            <w:tcW w:type="dxa" w:w="1728"/>
+          </w:tcPr>
+          <w:p>
+            <w:r>
+              <w:t>digihub-chatbot-pvl</w:t>
+            </w:r>
+          </w:p>
+        </w:tc>
+        <w:tc>
+          <w:tcPr>
+            <w:tcW w:type="dxa" w:w="1728"/>
+          </w:tcPr>
+          <w:p>
+            <w:r>
+              <w:t>query-pipeline</w:t>
+            </w:r>
+          </w:p>
+        </w:tc>
+        <w:tc>
+          <w:tcPr>
+            <w:tcW w:type="dxa" w:w="1728"/>
+          </w:tcPr>
+          <w:p>
+            <w:r>
+              <w:t>src/services/retrieval_service.py</w:t>
+            </w:r>
+          </w:p>
+        </w:tc>
+        <w:tc>
+          <w:tcPr>
+            <w:tcW w:type="dxa" w:w="1728"/>
+          </w:tcPr>
+          <w:p>
+            <w:r>
+              <w:t>Fixed validChunk filter causing failures</w:t>
+            </w:r>
+          </w:p>
+        </w:tc>
+      </w:tr>
+    </w:tbl>
+    <w:p/>
+    <w:p>
+      <w:pPr>
+        <w:pStyle w:val="Heading1"/>
+      </w:pPr>
+      <w:r>
+        <w:t>Files Modified Summary</w:t>
       </w:r>
     </w:p>
     <w:tbl>
@@ -54,7 +1716,7 @@
           </w:tcPr>
           <w:p>
             <w:r>
-              <w:t>Category</w:t>
+              <w:t>Service</w:t>
             </w:r>
           </w:p>
         </w:tc>
@@ -64,7 +1726,7 @@
           </w:tcPr>
           <w:p>
             <w:r>
-              <w:t>Status</w:t>
+              <w:t>Files Modified</w:t>
             </w:r>
           </w:p>
         </w:tc>
@@ -76,7 +1738,7 @@
           </w:tcPr>
           <w:p>
             <w:r>
-              <w:t>Critical Priority</w:t>
+              <w:t>query-pipeline</w:t>
             </w:r>
           </w:p>
         </w:tc>
@@ -86,7 +1748,7 @@
           </w:tcPr>
           <w:p>
             <w:r>
-              <w:t>8 completed ✓</w:t>
+              <w:t>src/chatbot/response_generator.py, src/services/retrieval_service.py, src/enums/prompt_template.py, src/utils/config.py, src/utils/metrics.py (NEW), src/app.py</w:t>
             </w:r>
           </w:p>
         </w:tc>
@@ -98,7 +1760,7 @@
           </w:tcPr>
           <w:p>
             <w:r>
-              <w:t>High Priority</w:t>
+              <w:t>data-pipeline</w:t>
             </w:r>
           </w:p>
         </w:tc>
@@ -108,51 +1770,7 @@
           </w:tcPr>
           <w:p>
             <w:r>
-              <w:t>3 completed, 1 in progress</w:t>
-            </w:r>
-          </w:p>
-        </w:tc>
-      </w:tr>
-      <w:tr>
-        <w:tc>
-          <w:tcPr>
-            <w:tcW w:type="dxa" w:w="4320"/>
-          </w:tcPr>
-          <w:p>
-            <w:r>
-              <w:t>Medium Priority</w:t>
-            </w:r>
-          </w:p>
-        </w:tc>
-        <w:tc>
-          <w:tcPr>
-            <w:tcW w:type="dxa" w:w="4320"/>
-          </w:tcPr>
-          <w:p>
-            <w:r>
-              <w:t>5 completed ✓</w:t>
-            </w:r>
-          </w:p>
-        </w:tc>
-      </w:tr>
-      <w:tr>
-        <w:tc>
-          <w:tcPr>
-            <w:tcW w:type="dxa" w:w="4320"/>
-          </w:tcPr>
-          <w:p>
-            <w:r>
-              <w:t>Low Priority</w:t>
-            </w:r>
-          </w:p>
-        </w:tc>
-        <w:tc>
-          <w:tcPr>
-            <w:tcW w:type="dxa" w:w="4320"/>
-          </w:tcPr>
-          <w:p>
-            <w:r>
-              <w:t>4 completed ✓</w:t>
+              <w:t>src/service/dataprocessor.py, src/services/question_generator_service.py, src/enums/chunking_params.py, src/utils/config.py</w:t>
             </w:r>
           </w:p>
         </w:tc>
@@ -164,1095 +1782,281 @@
         <w:pStyle w:val="Heading1"/>
       </w:pPr>
       <w:r>
-        <w:t>Critical Response Quality Fixes (8 issues)</w:t>
+        <w:t>New Configuration Parameters</w:t>
       </w:r>
     </w:p>
-    <w:p>
-      <w:r>
-        <w:rPr>
-          <w:i w:val="0"/>
-        </w:rPr>
-        <w:t>The following critical fixes address issues directly impacting response quality (irrelevant, incomplete, or inaccurate answers):</w:t>
-      </w:r>
-    </w:p>
-    <w:p>
-      <w:pPr>
-        <w:pStyle w:val="Heading2"/>
-      </w:pPr>
-      <w:r>
-        <w:t>1. Fix ORDER BY to Use questionsEmbedding</w:t>
-      </w:r>
-    </w:p>
-    <w:p>
-      <w:pPr>
-        <w:pStyle w:val="ListBullet"/>
-      </w:pPr>
-      <w:r>
-        <w:t xml:space="preserve">Issue ID: </w:t>
-      </w:r>
-      <w:r>
-        <w:rPr>
-          <w:b/>
-        </w:rPr>
-        <w:t>digihub-chatbot-gre</w:t>
-      </w:r>
-    </w:p>
-    <w:p>
-      <w:pPr>
-        <w:pStyle w:val="ListBullet"/>
-      </w:pPr>
-      <w:r>
-        <w:t>File Modified:</w:t>
-      </w:r>
-    </w:p>
-    <w:p>
-      <w:pPr>
-        <w:pStyle w:val="ListBullet2"/>
-      </w:pPr>
-      <w:r>
-        <w:t>digihub-chatbot-query-pipeline/src/services/retrieval_service.py</w:t>
-      </w:r>
-    </w:p>
-    <w:p>
-      <w:r>
-        <w:t>Problem:</w:t>
-      </w:r>
-    </w:p>
-    <w:p>
-      <w:pPr>
-        <w:pStyle w:val="ListBullet"/>
-      </w:pPr>
-      <w:r>
-        <w:t>CosmosDB ORDER BY was sorting by content embedding similarity instead of question embedding similarity, causing irrelevant chunks to rank higher.</w:t>
-      </w:r>
-    </w:p>
-    <w:p>
-      <w:r>
-        <w:t>Fix:</w:t>
-      </w:r>
-    </w:p>
-    <w:p>
-      <w:pPr>
-        <w:pStyle w:val="ListBullet"/>
-      </w:pPr>
-      <w:r>
-        <w:t>Changed ORDER BY VectorDistance(c.embedding, ...) to ORDER BY VectorDistance(c.questionsEmbedding, ...)</w:t>
-      </w:r>
-    </w:p>
-    <w:p>
-      <w:pPr>
-        <w:pStyle w:val="ListBullet"/>
-      </w:pPr>
-      <w:r>
-        <w:t>Now retrieves chunks most semantically similar to user questions</w:t>
-      </w:r>
-    </w:p>
-    <w:p>
-      <w:pPr>
-        <w:pStyle w:val="Heading2"/>
-      </w:pPr>
-      <w:r>
-        <w:t>2. Fix Hybrid Scoring for Legacy Chunks</w:t>
-      </w:r>
-    </w:p>
-    <w:p>
-      <w:pPr>
-        <w:pStyle w:val="ListBullet"/>
-      </w:pPr>
-      <w:r>
-        <w:t xml:space="preserve">Issue ID: </w:t>
-      </w:r>
-      <w:r>
-        <w:rPr>
-          <w:b/>
-        </w:rPr>
-        <w:t>digihub-chatbot-eip</w:t>
-      </w:r>
-    </w:p>
-    <w:p>
-      <w:pPr>
-        <w:pStyle w:val="ListBullet"/>
-      </w:pPr>
-      <w:r>
-        <w:t>File Modified:</w:t>
-      </w:r>
-    </w:p>
-    <w:p>
-      <w:pPr>
-        <w:pStyle w:val="ListBullet2"/>
-      </w:pPr>
-      <w:r>
-        <w:t>digihub-chatbot-query-pipeline/src/services/retrieval_service.py</w:t>
-      </w:r>
-    </w:p>
-    <w:p>
-      <w:r>
-        <w:t>Problem:</w:t>
-      </w:r>
-    </w:p>
-    <w:p>
-      <w:pPr>
-        <w:pStyle w:val="ListBullet"/>
-      </w:pPr>
-      <w:r>
-        <w:t>Legacy chunks (without questionsEmbedding) received question_similarity=1.0 by default, making them unfairly rank higher than properly indexed chunks.</w:t>
-      </w:r>
-    </w:p>
-    <w:p>
-      <w:r>
-        <w:t>Fix:</w:t>
-      </w:r>
-    </w:p>
-    <w:p>
-      <w:pPr>
-        <w:pStyle w:val="ListBullet"/>
-      </w:pPr>
-      <w:r>
-        <w:t>Added LEGACY_CHUNK_PENALTY = 0.15 (15% score reduction for legacy chunks)</w:t>
-      </w:r>
-    </w:p>
-    <w:p>
-      <w:pPr>
-        <w:pStyle w:val="ListBullet"/>
-      </w:pPr>
-      <w:r>
-        <w:t>Legacy chunks now set question_similarity=0.0 and use content_similarity only</w:t>
-      </w:r>
-    </w:p>
-    <w:p>
-      <w:pPr>
-        <w:pStyle w:val="ListBullet"/>
-      </w:pPr>
-      <w:r>
-        <w:t>Hybrid score calculation: content_similarity * (1 - LEGACY_CHUNK_PENALTY)</w:t>
-      </w:r>
-    </w:p>
-    <w:p>
-      <w:pPr>
-        <w:pStyle w:val="Heading2"/>
-      </w:pPr>
-      <w:r>
-        <w:t>3. Fix Reference Resolution on Service Line Change</w:t>
-      </w:r>
-    </w:p>
-    <w:p>
-      <w:pPr>
-        <w:pStyle w:val="ListBullet"/>
-      </w:pPr>
-      <w:r>
-        <w:t xml:space="preserve">Issue ID: </w:t>
-      </w:r>
-      <w:r>
-        <w:rPr>
-          <w:b/>
-        </w:rPr>
-        <w:t>digihub-chatbot-syj</w:t>
-      </w:r>
-    </w:p>
-    <w:p>
-      <w:pPr>
-        <w:pStyle w:val="ListBullet"/>
-      </w:pPr>
-      <w:r>
-        <w:t>File Modified:</w:t>
-      </w:r>
-    </w:p>
-    <w:p>
-      <w:pPr>
-        <w:pStyle w:val="ListBullet2"/>
-      </w:pPr>
-      <w:r>
-        <w:t>digihub-chatbot-query-pipeline/src/chatbot/response_generator.py</w:t>
-      </w:r>
-    </w:p>
-    <w:p>
-      <w:r>
-        <w:t>Problem:</w:t>
-      </w:r>
-    </w:p>
-    <w:p>
-      <w:pPr>
-        <w:pStyle w:val="ListBullet"/>
-      </w:pPr>
-      <w:r>
-        <w:t>Reference resolution only ran when is_session_dependent=True. Queries like "Tell me more about it" failed when service lines changed.</w:t>
-      </w:r>
-    </w:p>
-    <w:p>
-      <w:r>
-        <w:t>Fix:</w:t>
-      </w:r>
-    </w:p>
-    <w:p>
-      <w:pPr>
-        <w:pStyle w:val="ListBullet"/>
-      </w:pPr>
-      <w:r>
-        <w:t>Changed condition to always check for references regardless of session dependency</w:t>
-      </w:r>
-    </w:p>
-    <w:p>
-      <w:pPr>
-        <w:pStyle w:val="ListBullet"/>
-      </w:pPr>
-      <w:r>
-        <w:t>Reference resolution now runs whenever pronouns/references are detected</w:t>
-      </w:r>
-    </w:p>
-    <w:p>
-      <w:pPr>
-        <w:pStyle w:val="Heading2"/>
-      </w:pPr>
-      <w:r>
-        <w:t>4. Remove MIN_RELEVANCE_CHUNKS Forcing Irrelevant Content</w:t>
-      </w:r>
-    </w:p>
-    <w:p>
-      <w:pPr>
-        <w:pStyle w:val="ListBullet"/>
-      </w:pPr>
-      <w:r>
-        <w:t xml:space="preserve">Issue ID: </w:t>
-      </w:r>
-      <w:r>
-        <w:rPr>
-          <w:b/>
-        </w:rPr>
-        <w:t>digihub-chatbot-dzp</w:t>
-      </w:r>
-    </w:p>
-    <w:p>
-      <w:pPr>
-        <w:pStyle w:val="ListBullet"/>
-      </w:pPr>
-      <w:r>
-        <w:t>File Modified:</w:t>
-      </w:r>
-    </w:p>
-    <w:p>
-      <w:pPr>
-        <w:pStyle w:val="ListBullet2"/>
-      </w:pPr>
-      <w:r>
-        <w:t>digihub-chatbot-query-pipeline/src/chatbot/response_generator.py</w:t>
-      </w:r>
-    </w:p>
-    <w:p>
-      <w:r>
-        <w:t>Problem:</w:t>
-      </w:r>
-    </w:p>
-    <w:p>
-      <w:pPr>
-        <w:pStyle w:val="ListBullet"/>
-      </w:pPr>
-      <w:r>
-        <w:t>MIN_RELEVANCE_CHUNKS=2 forced irrelevant chunks into context, polluting responses.</w:t>
-      </w:r>
-    </w:p>
-    <w:p>
-      <w:r>
-        <w:t>Fix:</w:t>
-      </w:r>
-    </w:p>
-    <w:p>
-      <w:pPr>
-        <w:pStyle w:val="ListBullet"/>
-      </w:pPr>
-      <w:r>
-        <w:t>Removed forced minimum chunks logic entirely</w:t>
-      </w:r>
-    </w:p>
-    <w:p>
-      <w:pPr>
-        <w:pStyle w:val="ListBullet"/>
-      </w:pPr>
-      <w:r>
-        <w:t>Out-of-scope detection handles cases with no relevant chunks</w:t>
-      </w:r>
-    </w:p>
-    <w:p>
-      <w:pPr>
-        <w:pStyle w:val="Heading2"/>
-      </w:pPr>
-      <w:r>
-        <w:t>5. Consolidate Out-of-Scope Detection Signals</w:t>
-      </w:r>
-    </w:p>
-    <w:p>
-      <w:pPr>
-        <w:pStyle w:val="ListBullet"/>
-      </w:pPr>
-      <w:r>
-        <w:t xml:space="preserve">Issue ID: </w:t>
-      </w:r>
-      <w:r>
-        <w:rPr>
-          <w:b/>
-        </w:rPr>
-        <w:t>digihub-chatbot-cq5</w:t>
-      </w:r>
-    </w:p>
-    <w:p>
-      <w:pPr>
-        <w:pStyle w:val="ListBullet"/>
-      </w:pPr>
-      <w:r>
-        <w:t>File Modified:</w:t>
-      </w:r>
-    </w:p>
-    <w:p>
-      <w:pPr>
-        <w:pStyle w:val="ListBullet2"/>
-      </w:pPr>
-      <w:r>
-        <w:t>digihub-chatbot-query-pipeline/src/chatbot/response_generator.py</w:t>
-      </w:r>
-    </w:p>
-    <w:p>
-      <w:r>
-        <w:t>Problem:</w:t>
-      </w:r>
-    </w:p>
-    <w:p>
-      <w:pPr>
-        <w:pStyle w:val="ListBullet"/>
-      </w:pPr>
-      <w:r>
-        <w:t>Multiple conflicting signals with different thresholds (0.4 vs 0.6) gave contradictory results.</w:t>
-      </w:r>
-    </w:p>
-    <w:p>
-      <w:r>
-        <w:t>Fix:</w:t>
-      </w:r>
-    </w:p>
-    <w:p>
-      <w:pPr>
-        <w:pStyle w:val="ListBullet"/>
-      </w:pPr>
-      <w:r>
-        <w:t>Established clear signal hierarchy: explicit is_out_of_scope → confidence threshold → text matching</w:t>
-      </w:r>
-    </w:p>
-    <w:p>
-      <w:pPr>
-        <w:pStyle w:val="ListBullet"/>
-      </w:pPr>
-      <w:r>
-        <w:t>Removed confusing "generic type + moderate confidence" signal</w:t>
-      </w:r>
-    </w:p>
-    <w:p>
-      <w:pPr>
-        <w:pStyle w:val="Heading2"/>
-      </w:pPr>
-      <w:r>
-        <w:t>6. Fix Service Line Filtering</w:t>
-      </w:r>
-    </w:p>
-    <w:p>
-      <w:pPr>
-        <w:pStyle w:val="ListBullet"/>
-      </w:pPr>
-      <w:r>
-        <w:t xml:space="preserve">Issue ID: </w:t>
-      </w:r>
-      <w:r>
-        <w:rPr>
-          <w:b/>
-        </w:rPr>
-        <w:t>digihub-chatbot-apv</w:t>
-      </w:r>
-    </w:p>
-    <w:p>
-      <w:pPr>
-        <w:pStyle w:val="ListBullet"/>
-      </w:pPr>
-      <w:r>
-        <w:t>File Modified:</w:t>
-      </w:r>
-    </w:p>
-    <w:p>
-      <w:pPr>
-        <w:pStyle w:val="ListBullet2"/>
-      </w:pPr>
-      <w:r>
-        <w:t>digihub-chatbot-query-pipeline/src/chatbot/response_generator.py</w:t>
-      </w:r>
-    </w:p>
-    <w:p>
-      <w:r>
-        <w:t>Problem:</w:t>
-      </w:r>
-    </w:p>
-    <w:p>
-      <w:pPr>
-        <w:pStyle w:val="ListBullet"/>
-      </w:pPr>
-      <w:r>
-        <w:t>Keyword-based service line detection restricted retrieval, missing relevant documents.</w:t>
-      </w:r>
-    </w:p>
-    <w:p>
-      <w:r>
-        <w:t>Fix:</w:t>
-      </w:r>
-    </w:p>
-    <w:p>
-      <w:pPr>
-        <w:pStyle w:val="ListBullet"/>
-      </w:pPr>
-      <w:r>
-        <w:t>Always retrieve from ALL authorized service lines</w:t>
-      </w:r>
-    </w:p>
-    <w:p>
-      <w:pPr>
-        <w:pStyle w:val="ListBullet"/>
-      </w:pPr>
-      <w:r>
-        <w:t>LLM relevance judge handles filtering after retrieval</w:t>
-      </w:r>
-    </w:p>
-    <w:p>
-      <w:pPr>
-        <w:pStyle w:val="Heading2"/>
-      </w:pPr>
-      <w:r>
-        <w:t>7. Fix Contextual Service Lines Override</w:t>
-      </w:r>
-    </w:p>
-    <w:p>
-      <w:pPr>
-        <w:pStyle w:val="ListBullet"/>
-      </w:pPr>
-      <w:r>
-        <w:t xml:space="preserve">Issue ID: </w:t>
-      </w:r>
-      <w:r>
-        <w:rPr>
-          <w:b/>
-        </w:rPr>
-        <w:t>digihub-chatbot-0yz</w:t>
-      </w:r>
-    </w:p>
-    <w:p>
-      <w:pPr>
-        <w:pStyle w:val="ListBullet"/>
-      </w:pPr>
-      <w:r>
-        <w:t>File Modified:</w:t>
-      </w:r>
-    </w:p>
-    <w:p>
-      <w:pPr>
-        <w:pStyle w:val="ListBullet2"/>
-      </w:pPr>
-      <w:r>
-        <w:t>digihub-chatbot-query-pipeline/src/chatbot/response_generator.py</w:t>
-      </w:r>
-    </w:p>
-    <w:p>
-      <w:r>
-        <w:t>Problem:</w:t>
-      </w:r>
-    </w:p>
-    <w:p>
-      <w:pPr>
-        <w:pStyle w:val="ListBullet"/>
-      </w:pPr>
-      <w:r>
-        <w:t>Session-dependent queries were restricted to previous service lines, missing relevant docs for different topics.</w:t>
-      </w:r>
-    </w:p>
-    <w:p>
-      <w:r>
-        <w:t>Fix:</w:t>
-      </w:r>
-    </w:p>
-    <w:p>
-      <w:pPr>
-        <w:pStyle w:val="ListBullet"/>
-      </w:pPr>
-      <w:r>
-        <w:t>Removed service line restriction based on previous session</w:t>
-      </w:r>
-    </w:p>
-    <w:p>
-      <w:pPr>
-        <w:pStyle w:val="ListBullet"/>
-      </w:pPr>
-      <w:r>
-        <w:t>Always use full authorized service line list</w:t>
-      </w:r>
-    </w:p>
-    <w:p>
-      <w:pPr>
-        <w:pStyle w:val="Heading2"/>
-      </w:pPr>
-      <w:r>
-        <w:t>8. Fix Conflicting Out-of-Scope Prompt Instructions</w:t>
-      </w:r>
-    </w:p>
-    <w:p>
-      <w:pPr>
-        <w:pStyle w:val="ListBullet"/>
-      </w:pPr>
-      <w:r>
-        <w:t xml:space="preserve">Issue ID: </w:t>
-      </w:r>
-      <w:r>
-        <w:rPr>
-          <w:b/>
-        </w:rPr>
-        <w:t>digihub-chatbot-ehd</w:t>
-      </w:r>
-    </w:p>
-    <w:p>
-      <w:pPr>
-        <w:pStyle w:val="ListBullet"/>
-      </w:pPr>
-      <w:r>
-        <w:t>File Modified:</w:t>
-      </w:r>
-    </w:p>
-    <w:p>
-      <w:pPr>
-        <w:pStyle w:val="ListBullet2"/>
-      </w:pPr>
-      <w:r>
-        <w:t>digihub-chatbot-query-pipeline/src/enums/prompt_template.py</w:t>
-      </w:r>
-    </w:p>
-    <w:p>
-      <w:r>
-        <w:t>Problem:</w:t>
-      </w:r>
-    </w:p>
-    <w:p>
-      <w:pPr>
-        <w:pStyle w:val="ListBullet"/>
-      </w:pPr>
-      <w:r>
-        <w:t>Contradictory instructions mixed confidence thresholds with out-of-scope detection.</w:t>
-      </w:r>
-    </w:p>
-    <w:p>
-      <w:r>
-        <w:t>Fix:</w:t>
-      </w:r>
-    </w:p>
-    <w:p>
-      <w:pPr>
-        <w:pStyle w:val="ListBullet"/>
-      </w:pPr>
-      <w:r>
-        <w:t>Simplified to single clear instruction for is_out_of_scope (content relevance only)</w:t>
-      </w:r>
-    </w:p>
-    <w:p>
-      <w:pPr>
-        <w:pStyle w:val="ListBullet"/>
-      </w:pPr>
-      <w:r>
-        <w:t>Confidence score is now independent quality metric</w:t>
-      </w:r>
-    </w:p>
+    <w:tbl>
+      <w:tblPr>
+        <w:tblStyle w:val="TableGrid"/>
+        <w:tblW w:type="auto" w:w="0"/>
+        <w:tblLook w:firstColumn="1" w:firstRow="1" w:lastColumn="0" w:lastRow="0" w:noHBand="0" w:noVBand="1" w:val="04A0"/>
+      </w:tblPr>
+      <w:tblGrid>
+        <w:gridCol w:w="2160"/>
+        <w:gridCol w:w="2160"/>
+        <w:gridCol w:w="2160"/>
+        <w:gridCol w:w="2160"/>
+      </w:tblGrid>
+      <w:tr>
+        <w:tc>
+          <w:tcPr>
+            <w:tcW w:type="dxa" w:w="2160"/>
+          </w:tcPr>
+          <w:p>
+            <w:r>
+              <w:t>Parameter</w:t>
+            </w:r>
+          </w:p>
+        </w:tc>
+        <w:tc>
+          <w:tcPr>
+            <w:tcW w:type="dxa" w:w="2160"/>
+          </w:tcPr>
+          <w:p>
+            <w:r>
+              <w:t>Service</w:t>
+            </w:r>
+          </w:p>
+        </w:tc>
+        <w:tc>
+          <w:tcPr>
+            <w:tcW w:type="dxa" w:w="2160"/>
+          </w:tcPr>
+          <w:p>
+            <w:r>
+              <w:t>Default</w:t>
+            </w:r>
+          </w:p>
+        </w:tc>
+        <w:tc>
+          <w:tcPr>
+            <w:tcW w:type="dxa" w:w="2160"/>
+          </w:tcPr>
+          <w:p>
+            <w:r>
+              <w:t>Purpose</w:t>
+            </w:r>
+          </w:p>
+        </w:tc>
+      </w:tr>
+      <w:tr>
+        <w:tc>
+          <w:tcPr>
+            <w:tcW w:type="dxa" w:w="2160"/>
+          </w:tcPr>
+          <w:p>
+            <w:r>
+              <w:t>SESSION_CONTEXT_WINDOW_SIZE</w:t>
+            </w:r>
+          </w:p>
+        </w:tc>
+        <w:tc>
+          <w:tcPr>
+            <w:tcW w:type="dxa" w:w="2160"/>
+          </w:tcPr>
+          <w:p>
+            <w:r>
+              <w:t>query-pipeline</w:t>
+            </w:r>
+          </w:p>
+        </w:tc>
+        <w:tc>
+          <w:tcPr>
+            <w:tcW w:type="dxa" w:w="2160"/>
+          </w:tcPr>
+          <w:p>
+            <w:r>
+              <w:t>5</w:t>
+            </w:r>
+          </w:p>
+        </w:tc>
+        <w:tc>
+          <w:tcPr>
+            <w:tcW w:type="dxa" w:w="2160"/>
+          </w:tcPr>
+          <w:p>
+            <w:r>
+              <w:t>Messages in context</w:t>
+            </w:r>
+          </w:p>
+        </w:tc>
+      </w:tr>
+      <w:tr>
+        <w:tc>
+          <w:tcPr>
+            <w:tcW w:type="dxa" w:w="2160"/>
+          </w:tcPr>
+          <w:p>
+            <w:r>
+              <w:t>ENABLE_RELEVANCE_FILTERING</w:t>
+            </w:r>
+          </w:p>
+        </w:tc>
+        <w:tc>
+          <w:tcPr>
+            <w:tcW w:type="dxa" w:w="2160"/>
+          </w:tcPr>
+          <w:p>
+            <w:r>
+              <w:t>query-pipeline</w:t>
+            </w:r>
+          </w:p>
+        </w:tc>
+        <w:tc>
+          <w:tcPr>
+            <w:tcW w:type="dxa" w:w="2160"/>
+          </w:tcPr>
+          <w:p>
+            <w:r>
+              <w:t>true</w:t>
+            </w:r>
+          </w:p>
+        </w:tc>
+        <w:tc>
+          <w:tcPr>
+            <w:tcW w:type="dxa" w:w="2160"/>
+          </w:tcPr>
+          <w:p>
+            <w:r>
+              <w:t>LLM chunk filtering</w:t>
+            </w:r>
+          </w:p>
+        </w:tc>
+      </w:tr>
+      <w:tr>
+        <w:tc>
+          <w:tcPr>
+            <w:tcW w:type="dxa" w:w="2160"/>
+          </w:tcPr>
+          <w:p>
+            <w:r>
+              <w:t>OUT_OF_SCOPE_CONFIDENCE_THRESHOLD</w:t>
+            </w:r>
+          </w:p>
+        </w:tc>
+        <w:tc>
+          <w:tcPr>
+            <w:tcW w:type="dxa" w:w="2160"/>
+          </w:tcPr>
+          <w:p>
+            <w:r>
+              <w:t>query-pipeline</w:t>
+            </w:r>
+          </w:p>
+        </w:tc>
+        <w:tc>
+          <w:tcPr>
+            <w:tcW w:type="dxa" w:w="2160"/>
+          </w:tcPr>
+          <w:p>
+            <w:r>
+              <w:t>0.4</w:t>
+            </w:r>
+          </w:p>
+        </w:tc>
+        <w:tc>
+          <w:tcPr>
+            <w:tcW w:type="dxa" w:w="2160"/>
+          </w:tcPr>
+          <w:p>
+            <w:r>
+              <w:t>Out-of-scope detection</w:t>
+            </w:r>
+          </w:p>
+        </w:tc>
+      </w:tr>
+      <w:tr>
+        <w:tc>
+          <w:tcPr>
+            <w:tcW w:type="dxa" w:w="2160"/>
+          </w:tcPr>
+          <w:p>
+            <w:r>
+              <w:t>MIN_SIMILARITY_THRESHOLD</w:t>
+            </w:r>
+          </w:p>
+        </w:tc>
+        <w:tc>
+          <w:tcPr>
+            <w:tcW w:type="dxa" w:w="2160"/>
+          </w:tcPr>
+          <w:p>
+            <w:r>
+              <w:t>query-pipeline</w:t>
+            </w:r>
+          </w:p>
+        </w:tc>
+        <w:tc>
+          <w:tcPr>
+            <w:tcW w:type="dxa" w:w="2160"/>
+          </w:tcPr>
+          <w:p>
+            <w:r>
+              <w:t>0.35</w:t>
+            </w:r>
+          </w:p>
+        </w:tc>
+        <w:tc>
+          <w:tcPr>
+            <w:tcW w:type="dxa" w:w="2160"/>
+          </w:tcPr>
+          <w:p>
+            <w:r>
+              <w:t>Minimum chunk similarity</w:t>
+            </w:r>
+          </w:p>
+        </w:tc>
+      </w:tr>
+      <w:tr>
+        <w:tc>
+          <w:tcPr>
+            <w:tcW w:type="dxa" w:w="2160"/>
+          </w:tcPr>
+          <w:p>
+            <w:r>
+              <w:t>ENABLE_METADATA_FILTERING</w:t>
+            </w:r>
+          </w:p>
+        </w:tc>
+        <w:tc>
+          <w:tcPr>
+            <w:tcW w:type="dxa" w:w="2160"/>
+          </w:tcPr>
+          <w:p>
+            <w:r>
+              <w:t>query-pipeline</w:t>
+            </w:r>
+          </w:p>
+        </w:tc>
+        <w:tc>
+          <w:tcPr>
+            <w:tcW w:type="dxa" w:w="2160"/>
+          </w:tcPr>
+          <w:p>
+            <w:r>
+              <w:t>true</w:t>
+            </w:r>
+          </w:p>
+        </w:tc>
+        <w:tc>
+          <w:tcPr>
+            <w:tcW w:type="dxa" w:w="2160"/>
+          </w:tcPr>
+          <w:p>
+            <w:r>
+              <w:t>Metadata filtering</w:t>
+            </w:r>
+          </w:p>
+        </w:tc>
+      </w:tr>
+    </w:tbl>
     <w:p/>
     <w:p>
       <w:pPr>
         <w:pStyle w:val="Heading1"/>
       </w:pPr>
       <w:r>
-        <w:t>Medium Priority Changes (5 tasks)</w:t>
-      </w:r>
-    </w:p>
-    <w:p>
-      <w:pPr>
-        <w:pStyle w:val="Heading2"/>
-      </w:pPr>
-      <w:r>
-        <w:t>1. Increase Chunk Size and Overlap Parameters</w:t>
-      </w:r>
-    </w:p>
-    <w:p>
-      <w:pPr>
-        <w:pStyle w:val="ListBullet"/>
-      </w:pPr>
-      <w:r>
-        <w:t>Files Modified:</w:t>
-      </w:r>
-    </w:p>
-    <w:p>
-      <w:pPr>
-        <w:pStyle w:val="ListBullet2"/>
-      </w:pPr>
-      <w:r>
-        <w:t>digihub-chatbot-data-pipeline/src/enums/chunking_params.py</w:t>
-      </w:r>
-    </w:p>
-    <w:p>
-      <w:pPr>
-        <w:pStyle w:val="ListBullet2"/>
-      </w:pPr>
-      <w:r>
-        <w:t>digihub-chatbot-data-pipeline/src/utils/config.py</w:t>
-      </w:r>
-    </w:p>
-    <w:p>
-      <w:r>
-        <w:t>Changes:</w:t>
-      </w:r>
-    </w:p>
-    <w:p>
-      <w:pPr>
-        <w:pStyle w:val="ListBullet"/>
-      </w:pPr>
-      <w:r>
-        <w:t>chunk_size: 1000 → 1500 tokens</w:t>
-      </w:r>
-    </w:p>
-    <w:p>
-      <w:pPr>
-        <w:pStyle w:val="ListBullet"/>
-      </w:pPr>
-      <w:r>
-        <w:t>chunk_overlap: 100 → 150 tokens</w:t>
-      </w:r>
-    </w:p>
-    <w:p>
-      <w:pPr>
-        <w:pStyle w:val="Heading2"/>
-      </w:pPr>
-      <w:r>
-        <w:t>2. Add Minimum Similarity Threshold for Retrieval</w:t>
-      </w:r>
-    </w:p>
-    <w:p>
-      <w:pPr>
-        <w:pStyle w:val="ListBullet"/>
-      </w:pPr>
-      <w:r>
-        <w:t>Files Modified:</w:t>
-      </w:r>
-    </w:p>
-    <w:p>
-      <w:pPr>
-        <w:pStyle w:val="ListBullet2"/>
-      </w:pPr>
-      <w:r>
-        <w:t>digihub-chatbot-query-pipeline/src/utils/config.py</w:t>
-      </w:r>
-    </w:p>
-    <w:p>
-      <w:pPr>
-        <w:pStyle w:val="ListBullet2"/>
-      </w:pPr>
-      <w:r>
-        <w:t>digihub-chatbot-query-pipeline/src/services/retrieval_service.py</w:t>
-      </w:r>
-    </w:p>
-    <w:p>
-      <w:r>
-        <w:t>Changes:</w:t>
-      </w:r>
-    </w:p>
-    <w:p>
-      <w:pPr>
-        <w:pStyle w:val="ListBullet"/>
-      </w:pPr>
-      <w:r>
-        <w:t>Added MIN_SIMILARITY_THRESHOLD config parameter (default: 0.35)</w:t>
-      </w:r>
-    </w:p>
-    <w:p>
-      <w:pPr>
-        <w:pStyle w:val="ListBullet"/>
-      </w:pPr>
-      <w:r>
-        <w:t>Chunks below threshold are deprioritized in retrieval results</w:t>
-      </w:r>
-    </w:p>
-    <w:p>
-      <w:pPr>
-        <w:pStyle w:val="Heading2"/>
-      </w:pPr>
-      <w:r>
-        <w:t>3. Implement Metadata-Based Filtering in Retrieval</w:t>
-      </w:r>
-    </w:p>
-    <w:p>
-      <w:pPr>
-        <w:pStyle w:val="ListBullet"/>
-      </w:pPr>
-      <w:r>
-        <w:t>Files Modified:</w:t>
-      </w:r>
-    </w:p>
-    <w:p>
-      <w:pPr>
-        <w:pStyle w:val="ListBullet2"/>
-      </w:pPr>
-      <w:r>
-        <w:t>digihub-chatbot-query-pipeline/src/utils/config.py</w:t>
-      </w:r>
-    </w:p>
-    <w:p>
-      <w:pPr>
-        <w:pStyle w:val="ListBullet2"/>
-      </w:pPr>
-      <w:r>
-        <w:t>digihub-chatbot-query-pipeline/src/services/retrieval_service.py</w:t>
-      </w:r>
-    </w:p>
-    <w:p>
-      <w:r>
-        <w:t>Changes:</w:t>
-      </w:r>
-    </w:p>
-    <w:p>
-      <w:pPr>
-        <w:pStyle w:val="ListBullet"/>
-      </w:pPr>
-      <w:r>
-        <w:t>Added ENABLE_METADATA_FILTERING config flag (default: true)</w:t>
-      </w:r>
-    </w:p>
-    <w:p>
-      <w:pPr>
-        <w:pStyle w:val="ListBullet"/>
-      </w:pPr>
-      <w:r>
-        <w:t>Support for contentType and year filters</w:t>
-      </w:r>
-    </w:p>
-    <w:p>
-      <w:pPr>
-        <w:pStyle w:val="Heading2"/>
-      </w:pPr>
-      <w:r>
-        <w:t>4. Implement Structured Out-of-Scope Detection</w:t>
-      </w:r>
-    </w:p>
-    <w:p>
-      <w:pPr>
-        <w:pStyle w:val="ListBullet"/>
-      </w:pPr>
-      <w:r>
-        <w:t>Files Modified:</w:t>
-      </w:r>
-    </w:p>
-    <w:p>
-      <w:pPr>
-        <w:pStyle w:val="ListBullet2"/>
-      </w:pPr>
-      <w:r>
-        <w:t>digihub-chatbot-query-pipeline/src/utils/config.py</w:t>
-      </w:r>
-    </w:p>
-    <w:p>
-      <w:pPr>
-        <w:pStyle w:val="ListBullet2"/>
-      </w:pPr>
-      <w:r>
-        <w:t>digihub-chatbot-query-pipeline/src/enums/prompt_template.py</w:t>
-      </w:r>
-    </w:p>
-    <w:p>
-      <w:pPr>
-        <w:pStyle w:val="ListBullet2"/>
-      </w:pPr>
-      <w:r>
-        <w:t>digihub-chatbot-query-pipeline/src/chatbot/response_generator.py</w:t>
-      </w:r>
-    </w:p>
-    <w:p>
-      <w:r>
-        <w:t>Changes:</w:t>
-      </w:r>
-    </w:p>
-    <w:p>
-      <w:pPr>
-        <w:pStyle w:val="ListBullet"/>
-      </w:pPr>
-      <w:r>
-        <w:t>Added OUT_OF_SCOPE_CONFIDENCE_THRESHOLD config (default: 0.4)</w:t>
-      </w:r>
-    </w:p>
-    <w:p>
-      <w:pPr>
-        <w:pStyle w:val="ListBullet"/>
-      </w:pPr>
-      <w:r>
-        <w:t>Added is_out_of_scope boolean to LLM response JSON schema</w:t>
-      </w:r>
-    </w:p>
-    <w:p>
-      <w:pPr>
-        <w:pStyle w:val="ListBullet"/>
-      </w:pPr>
-      <w:r>
-        <w:t>Implemented _detect_out_of_scope() method</w:t>
-      </w:r>
-    </w:p>
-    <w:p>
-      <w:pPr>
-        <w:pStyle w:val="Heading2"/>
-      </w:pPr>
-      <w:r>
-        <w:t>5. Add Chunk Quality Validation in Data Pipeline</w:t>
-      </w:r>
-    </w:p>
-    <w:p>
-      <w:pPr>
-        <w:pStyle w:val="ListBullet"/>
-      </w:pPr>
-      <w:r>
-        <w:t>Files Modified:</w:t>
-      </w:r>
-    </w:p>
-    <w:p>
-      <w:pPr>
-        <w:pStyle w:val="ListBullet2"/>
-      </w:pPr>
-      <w:r>
-        <w:t>digihub-chatbot-data-pipeline/src/services/question_generator_service.py</w:t>
-      </w:r>
-    </w:p>
-    <w:p>
-      <w:pPr>
-        <w:pStyle w:val="ListBullet2"/>
-      </w:pPr>
-      <w:r>
-        <w:t>digihub-chatbot-data-pipeline/src/service/dataprocessor.py</w:t>
-      </w:r>
-    </w:p>
-    <w:p>
-      <w:r>
-        <w:t>Changes:</w:t>
-      </w:r>
-    </w:p>
-    <w:p>
-      <w:pPr>
-        <w:pStyle w:val="ListBullet"/>
-      </w:pPr>
-      <w:r>
-        <w:t>Token-based minimum content check (MIN_TOKEN_COUNT = 50 tokens)</w:t>
-      </w:r>
-    </w:p>
-    <w:p>
-      <w:pPr>
-        <w:pStyle w:val="ListBullet"/>
-      </w:pPr>
-      <w:r>
-        <w:t>Exact duplicate detection using MD5 hash</w:t>
-      </w:r>
-    </w:p>
-    <w:p>
-      <w:pPr>
-        <w:pStyle w:val="ListBullet"/>
-      </w:pPr>
-      <w:r>
-        <w:t>Near-duplicate detection using Jaccard similarity (threshold: 0.85)</w:t>
-      </w:r>
-    </w:p>
-    <w:p/>
-    <w:p>
-      <w:pPr>
-        <w:pStyle w:val="Heading1"/>
-      </w:pPr>
-      <w:r>
-        <w:t>Low Priority Changes (4 tasks)</w:t>
-      </w:r>
-    </w:p>
-    <w:p>
-      <w:pPr>
-        <w:pStyle w:val="Heading2"/>
-      </w:pPr>
-      <w:r>
-        <w:t>1. Remove Duplicate Translation Key in JSON Schema</w:t>
-      </w:r>
-    </w:p>
-    <w:p>
-      <w:pPr>
-        <w:pStyle w:val="ListBullet"/>
-      </w:pPr>
-      <w:r>
-        <w:t>File Modified:</w:t>
-      </w:r>
-    </w:p>
-    <w:p>
-      <w:pPr>
-        <w:pStyle w:val="ListBullet2"/>
-      </w:pPr>
-      <w:r>
-        <w:t>digihub-chatbot-query-pipeline/src/enums/prompt_template.py</w:t>
-      </w:r>
-    </w:p>
-    <w:p>
-      <w:r>
-        <w:t>Changes:</w:t>
-      </w:r>
-    </w:p>
-    <w:p>
-      <w:pPr>
-        <w:pStyle w:val="ListBullet"/>
-      </w:pPr>
-      <w:r>
-        <w:t>Consolidated duplicate "translation" keys into single clear definition</w:t>
-      </w:r>
-    </w:p>
-    <w:p>
-      <w:pPr>
-        <w:pStyle w:val="Heading2"/>
-      </w:pPr>
-      <w:r>
-        <w:t>2. Fix Image Path Backslash to Forward Slash</w:t>
-      </w:r>
-    </w:p>
-    <w:p>
-      <w:pPr>
-        <w:pStyle w:val="ListBullet"/>
-      </w:pPr>
-      <w:r>
-        <w:t>File Modified:</w:t>
-      </w:r>
-    </w:p>
-    <w:p>
-      <w:pPr>
-        <w:pStyle w:val="ListBullet2"/>
-      </w:pPr>
-      <w:r>
-        <w:t>digihub-chatbot-data-pipeline/src/service/dataprocessor.py</w:t>
-      </w:r>
-    </w:p>
-    <w:p>
-      <w:r>
-        <w:t>Changes:</w:t>
-      </w:r>
-    </w:p>
-    <w:p>
-      <w:pPr>
-        <w:pStyle w:val="ListBullet"/>
-      </w:pPr>
-      <w:r>
-        <w:t>Changed backslash to forward slash in image path replacement</w:t>
-      </w:r>
-    </w:p>
-    <w:p>
-      <w:pPr>
-        <w:pStyle w:val="Heading2"/>
-      </w:pPr>
-      <w:r>
-        <w:t>3. Improve Citation Processing Code Pattern</w:t>
-      </w:r>
-    </w:p>
-    <w:p>
-      <w:pPr>
-        <w:pStyle w:val="ListBullet"/>
-      </w:pPr>
-      <w:r>
-        <w:t>File Modified:</w:t>
-      </w:r>
-    </w:p>
-    <w:p>
-      <w:pPr>
-        <w:pStyle w:val="ListBullet2"/>
-      </w:pPr>
-      <w:r>
-        <w:t>digihub-chatbot-query-pipeline/src/chatbot/response_generator.py</w:t>
-      </w:r>
-    </w:p>
-    <w:p>
-      <w:r>
-        <w:t>Changes:</w:t>
-      </w:r>
-    </w:p>
-    <w:p>
-      <w:pPr>
-        <w:pStyle w:val="ListBullet"/>
-      </w:pPr>
-      <w:r>
-        <w:t>Added explicit return type annotation to _process_citations() method</w:t>
-      </w:r>
-    </w:p>
-    <w:p>
-      <w:pPr>
-        <w:pStyle w:val="ListBullet"/>
-      </w:pPr>
-      <w:r>
-        <w:t>Updated docstring to clarify return value usage</w:t>
-      </w:r>
-    </w:p>
-    <w:p>
-      <w:pPr>
-        <w:pStyle w:val="Heading2"/>
-      </w:pPr>
-      <w:r>
-        <w:t>4. Add Comprehensive Logging and Monitoring</w:t>
-      </w:r>
-    </w:p>
-    <w:p>
-      <w:pPr>
-        <w:pStyle w:val="ListBullet"/>
-      </w:pPr>
-      <w:r>
-        <w:t>Files Created:</w:t>
-      </w:r>
-    </w:p>
-    <w:p>
-      <w:pPr>
-        <w:pStyle w:val="ListBullet2"/>
-      </w:pPr>
-      <w:r>
-        <w:t>digihub-chatbot-query-pipeline/src/utils/metrics.py (new file)</w:t>
-      </w:r>
-    </w:p>
-    <w:p>
-      <w:pPr>
-        <w:pStyle w:val="ListBullet"/>
-      </w:pPr>
-      <w:r>
-        <w:t>Files Modified:</w:t>
-      </w:r>
-    </w:p>
-    <w:p>
-      <w:pPr>
-        <w:pStyle w:val="ListBullet2"/>
-      </w:pPr>
-      <w:r>
-        <w:t>digihub-chatbot-query-pipeline/src/app.py</w:t>
-      </w:r>
-    </w:p>
-    <w:p>
-      <w:r>
-        <w:t>Changes:</w:t>
-      </w:r>
-    </w:p>
-    <w:p>
-      <w:pPr>
-        <w:pStyle w:val="ListBullet"/>
-      </w:pPr>
-      <w:r>
-        <w:t>Created metrics.py with RetrievalMetrics, LatencyTracker, PipelineMetrics classes</w:t>
-      </w:r>
-    </w:p>
-    <w:p>
-      <w:pPr>
-        <w:pStyle w:val="ListBullet"/>
-      </w:pPr>
-      <w:r>
-        <w:t>Added /actuator/health/detailed endpoint with component-level status</w:t>
-      </w:r>
-    </w:p>
-    <w:p/>
-    <w:p>
-      <w:pPr>
-        <w:pStyle w:val="Heading1"/>
-      </w:pPr>
-      <w:r>
-        <w:t>New Configuration Parameters</w:t>
+        <w:t>New API Endpoints</w:t>
       </w:r>
     </w:p>
     <w:tbl>
@@ -1273,7 +2077,7 @@
           </w:tcPr>
           <w:p>
             <w:r>
-              <w:t>Parameter</w:t>
+              <w:t>Endpoint</w:t>
             </w:r>
           </w:p>
         </w:tc>
@@ -1283,7 +2087,7 @@
           </w:tcPr>
           <w:p>
             <w:r>
-              <w:t>Default</w:t>
+              <w:t>Service</w:t>
             </w:r>
           </w:p>
         </w:tc>
@@ -1293,7 +2097,7 @@
           </w:tcPr>
           <w:p>
             <w:r>
-              <w:t>Description</w:t>
+              <w:t>Purpose</w:t>
             </w:r>
           </w:p>
         </w:tc>
@@ -1305,7 +2109,7 @@
           </w:tcPr>
           <w:p>
             <w:r>
-              <w:t>SESSION_CONTEXT_WINDOW_SIZE</w:t>
+              <w:t>GET /actuator/health/detailed</w:t>
             </w:r>
           </w:p>
         </w:tc>
@@ -1315,7 +2119,7 @@
           </w:tcPr>
           <w:p>
             <w:r>
-              <w:t>5</w:t>
+              <w:t>query-pipeline</w:t>
             </w:r>
           </w:p>
         </w:tc>
@@ -1325,135 +2129,7 @@
           </w:tcPr>
           <w:p>
             <w:r>
-              <w:t>Number of previous messages to include</w:t>
-            </w:r>
-          </w:p>
-        </w:tc>
-      </w:tr>
-      <w:tr>
-        <w:tc>
-          <w:tcPr>
-            <w:tcW w:type="dxa" w:w="2880"/>
-          </w:tcPr>
-          <w:p>
-            <w:r>
-              <w:t>ENABLE_RELEVANCE_FILTERING</w:t>
-            </w:r>
-          </w:p>
-        </w:tc>
-        <w:tc>
-          <w:tcPr>
-            <w:tcW w:type="dxa" w:w="2880"/>
-          </w:tcPr>
-          <w:p>
-            <w:r>
-              <w:t>true</w:t>
-            </w:r>
-          </w:p>
-        </w:tc>
-        <w:tc>
-          <w:tcPr>
-            <w:tcW w:type="dxa" w:w="2880"/>
-          </w:tcPr>
-          <w:p>
-            <w:r>
-              <w:t>Enable LLM-based relevance filtering</w:t>
-            </w:r>
-          </w:p>
-        </w:tc>
-      </w:tr>
-      <w:tr>
-        <w:tc>
-          <w:tcPr>
-            <w:tcW w:type="dxa" w:w="2880"/>
-          </w:tcPr>
-          <w:p>
-            <w:r>
-              <w:t>OUT_OF_SCOPE_CONFIDENCE_THRESHOLD</w:t>
-            </w:r>
-          </w:p>
-        </w:tc>
-        <w:tc>
-          <w:tcPr>
-            <w:tcW w:type="dxa" w:w="2880"/>
-          </w:tcPr>
-          <w:p>
-            <w:r>
-              <w:t>0.4</w:t>
-            </w:r>
-          </w:p>
-        </w:tc>
-        <w:tc>
-          <w:tcPr>
-            <w:tcW w:type="dxa" w:w="2880"/>
-          </w:tcPr>
-          <w:p>
-            <w:r>
-              <w:t>Threshold for out-of-scope detection</w:t>
-            </w:r>
-          </w:p>
-        </w:tc>
-      </w:tr>
-      <w:tr>
-        <w:tc>
-          <w:tcPr>
-            <w:tcW w:type="dxa" w:w="2880"/>
-          </w:tcPr>
-          <w:p>
-            <w:r>
-              <w:t>MIN_SIMILARITY_THRESHOLD</w:t>
-            </w:r>
-          </w:p>
-        </w:tc>
-        <w:tc>
-          <w:tcPr>
-            <w:tcW w:type="dxa" w:w="2880"/>
-          </w:tcPr>
-          <w:p>
-            <w:r>
-              <w:t>0.35</w:t>
-            </w:r>
-          </w:p>
-        </w:tc>
-        <w:tc>
-          <w:tcPr>
-            <w:tcW w:type="dxa" w:w="2880"/>
-          </w:tcPr>
-          <w:p>
-            <w:r>
-              <w:t>Minimum similarity for chunk ranking</w:t>
-            </w:r>
-          </w:p>
-        </w:tc>
-      </w:tr>
-      <w:tr>
-        <w:tc>
-          <w:tcPr>
-            <w:tcW w:type="dxa" w:w="2880"/>
-          </w:tcPr>
-          <w:p>
-            <w:r>
-              <w:t>ENABLE_METADATA_FILTERING</w:t>
-            </w:r>
-          </w:p>
-        </w:tc>
-        <w:tc>
-          <w:tcPr>
-            <w:tcW w:type="dxa" w:w="2880"/>
-          </w:tcPr>
-          <w:p>
-            <w:r>
-              <w:t>true</w:t>
-            </w:r>
-          </w:p>
-        </w:tc>
-        <w:tc>
-          <w:tcPr>
-            <w:tcW w:type="dxa" w:w="2880"/>
-          </w:tcPr>
-          <w:p>
-            <w:r>
-              <w:t>Enable metadata-based filtering</w:t>
+              <w:t>Component health (CosmosDB, OpenAI, config)</w:t>
             </w:r>
           </w:p>
         </w:tc>
@@ -1465,40 +2141,7 @@
         <w:pStyle w:val="Heading1"/>
       </w:pPr>
       <w:r>
-        <w:t>New API Endpoints</w:t>
-      </w:r>
-    </w:p>
-    <w:p>
-      <w:pPr>
-        <w:pStyle w:val="ListBullet"/>
-      </w:pPr>
-      <w:r>
-        <w:t>GET /actuator/health/detailed</w:t>
-      </w:r>
-    </w:p>
-    <w:p>
-      <w:pPr>
-        <w:pStyle w:val="ListBullet2"/>
-      </w:pPr>
-      <w:r>
-        <w:t>Returns component-level health status (CosmosDB, Azure OpenAI, config values)</w:t>
-      </w:r>
-    </w:p>
-    <w:p>
-      <w:pPr>
-        <w:pStyle w:val="ListBullet2"/>
-      </w:pPr>
-      <w:r>
-        <w:t>Overall status: UP / DEGRADED / DOWN</w:t>
-      </w:r>
-    </w:p>
-    <w:p/>
-    <w:p>
-      <w:pPr>
-        <w:pStyle w:val="Heading1"/>
-      </w:pPr>
-      <w:r>
-        <w:t>Change Statistics</w:t>
+        <w:t>Statistics</w:t>
       </w:r>
     </w:p>
     <w:tbl>
@@ -1518,7 +2161,7 @@
           </w:tcPr>
           <w:p>
             <w:r>
-              <w:t>Total Issues Resolved</w:t>
+              <w:t>Total Issues</w:t>
             </w:r>
           </w:p>
         </w:tc>
@@ -1528,7 +2171,7 @@
           </w:tcPr>
           <w:p>
             <w:r>
-              <w:t>20</w:t>
+              <w:t>25</w:t>
             </w:r>
           </w:p>
         </w:tc>
@@ -1540,7 +2183,7 @@
           </w:tcPr>
           <w:p>
             <w:r>
-              <w:t>Files Modified</w:t>
+              <w:t>Closed</w:t>
             </w:r>
           </w:p>
         </w:tc>
@@ -1550,7 +2193,7 @@
           </w:tcPr>
           <w:p>
             <w:r>
-              <w:t>~15</w:t>
+              <w:t>24</w:t>
             </w:r>
           </w:p>
         </w:tc>
@@ -1562,7 +2205,7 @@
           </w:tcPr>
           <w:p>
             <w:r>
-              <w:t>New Files Created</w:t>
+              <w:t>In Progress</w:t>
             </w:r>
           </w:p>
         </w:tc>
@@ -1572,7 +2215,73 @@
           </w:tcPr>
           <w:p>
             <w:r>
-              <w:t>1 (metrics.py)</w:t>
+              <w:t>1</w:t>
+            </w:r>
+          </w:p>
+        </w:tc>
+      </w:tr>
+      <w:tr>
+        <w:tc>
+          <w:tcPr>
+            <w:tcW w:type="dxa" w:w="4320"/>
+          </w:tcPr>
+          <w:p>
+            <w:r>
+              <w:t>query-pipeline files</w:t>
+            </w:r>
+          </w:p>
+        </w:tc>
+        <w:tc>
+          <w:tcPr>
+            <w:tcW w:type="dxa" w:w="4320"/>
+          </w:tcPr>
+          <w:p>
+            <w:r>
+              <w:t>6</w:t>
+            </w:r>
+          </w:p>
+        </w:tc>
+      </w:tr>
+      <w:tr>
+        <w:tc>
+          <w:tcPr>
+            <w:tcW w:type="dxa" w:w="4320"/>
+          </w:tcPr>
+          <w:p>
+            <w:r>
+              <w:t>data-pipeline files</w:t>
+            </w:r>
+          </w:p>
+        </w:tc>
+        <w:tc>
+          <w:tcPr>
+            <w:tcW w:type="dxa" w:w="4320"/>
+          </w:tcPr>
+          <w:p>
+            <w:r>
+              <w:t>4</w:t>
+            </w:r>
+          </w:p>
+        </w:tc>
+      </w:tr>
+      <w:tr>
+        <w:tc>
+          <w:tcPr>
+            <w:tcW w:type="dxa" w:w="4320"/>
+          </w:tcPr>
+          <w:p>
+            <w:r>
+              <w:t>New files</w:t>
+            </w:r>
+          </w:p>
+        </w:tc>
+        <w:tc>
+          <w:tcPr>
+            <w:tcW w:type="dxa" w:w="4320"/>
+          </w:tcPr>
+          <w:p>
+            <w:r>
+              <w:t>1</w:t>
             </w:r>
           </w:p>
         </w:tc>
@@ -1594,7 +2303,7 @@
           </w:tcPr>
           <w:p>
             <w:r>
-              <w:t>4</w:t>
+              <w:t>5</w:t>
             </w:r>
           </w:p>
         </w:tc>

</xml_diff>